<commit_message>
update bao & insert bao cao final
</commit_message>
<xml_diff>
--- a/Report/Bao_Vesion2.docx
+++ b/Report/Bao_Vesion2.docx
@@ -55,45 +55,25 @@
       </w:r>
       <w:proofErr w:type="gramEnd"/>
       <w:r>
-        <w:rPr>
+        <w:fldChar w:fldCharType="begin"/>
+      </w:r>
+      <w:r>
+        <w:instrText>HYPERLINK "mailto:tinhn@uit.edu.vn"</w:instrText>
+      </w:r>
+      <w:r>
+        <w:fldChar w:fldCharType="separate"/>
+      </w:r>
+      <w:r>
+        <w:rPr>
+          <w:rStyle w:val="Hyperlink"/>
+          <w:rFonts w:ascii="Times New Roman" w:hAnsi="Times New Roman" w:cs="Times New Roman"/>
           <w:i/>
           <w:sz w:val="28"/>
           <w:szCs w:val="28"/>
         </w:rPr>
-        <w:fldChar w:fldCharType="begin"/>
-      </w:r>
-      <w:r>
-        <w:rPr>
-          <w:i/>
-          <w:sz w:val="28"/>
-          <w:szCs w:val="28"/>
-        </w:rPr>
-        <w:instrText>HYPERLINK "mailto:tinhn@uit.edu.vn"</w:instrText>
-      </w:r>
-      <w:r>
-        <w:rPr>
-          <w:i/>
-          <w:sz w:val="28"/>
-          <w:szCs w:val="28"/>
-        </w:rPr>
-        <w:fldChar w:fldCharType="separate"/>
-      </w:r>
-      <w:r>
-        <w:rPr>
-          <w:rStyle w:val="Hyperlink"/>
-          <w:rFonts w:ascii="Times New Roman" w:hAnsi="Times New Roman" w:cs="Times New Roman"/>
-          <w:i/>
-          <w:sz w:val="28"/>
-          <w:szCs w:val="28"/>
-        </w:rPr>
         <w:t>tinhn@uit.edu.vn</w:t>
       </w:r>
       <w:r>
-        <w:rPr>
-          <w:i/>
-          <w:sz w:val="28"/>
-          <w:szCs w:val="28"/>
-        </w:rPr>
         <w:fldChar w:fldCharType="end"/>
       </w:r>
       <w:r>
@@ -227,19 +207,11 @@
         <w:rPr>
           <w:rFonts w:ascii="Times New Roman" w:hAnsi="Times New Roman" w:cs="Times New Roman"/>
           <w:b/>
-          <w:sz w:val="28"/>
-          <w:szCs w:val="28"/>
-        </w:rPr>
-      </w:pPr>
-      <w:r>
-        <w:rPr>
-          <w:rFonts w:ascii="Times New Roman" w:hAnsi="Times New Roman" w:cs="Times New Roman"/>
-          <w:b/>
-          <w:sz w:val="28"/>
-          <w:szCs w:val="28"/>
-        </w:rPr>
-        <w:t>Tóm tắt:</w:t>
-      </w:r>
+          <w:i/>
+          <w:sz w:val="28"/>
+          <w:szCs w:val="28"/>
+        </w:rPr>
+      </w:pPr>
     </w:p>
     <w:p>
       <w:pPr>
@@ -254,6 +226,25 @@
       <w:r>
         <w:rPr>
           <w:rFonts w:ascii="Times New Roman" w:hAnsi="Times New Roman" w:cs="Times New Roman"/>
+          <w:b/>
+          <w:sz w:val="28"/>
+          <w:szCs w:val="28"/>
+        </w:rPr>
+        <w:t>Tóm tắt:</w:t>
+      </w:r>
+    </w:p>
+    <w:p>
+      <w:pPr>
+        <w:jc w:val="both"/>
+        <w:rPr>
+          <w:rFonts w:ascii="Times New Roman" w:hAnsi="Times New Roman" w:cs="Times New Roman"/>
+          <w:sz w:val="28"/>
+          <w:szCs w:val="28"/>
+        </w:rPr>
+      </w:pPr>
+      <w:r>
+        <w:rPr>
+          <w:rFonts w:ascii="Times New Roman" w:hAnsi="Times New Roman" w:cs="Times New Roman"/>
           <w:sz w:val="28"/>
           <w:szCs w:val="28"/>
         </w:rPr>
@@ -385,15 +376,15 @@
           <w:sz w:val="28"/>
           <w:szCs w:val="28"/>
         </w:rPr>
-        <w:t>c các</w:t>
-      </w:r>
-      <w:r>
-        <w:rPr>
-          <w:rFonts w:ascii="Times New Roman" w:hAnsi="Times New Roman" w:cs="Times New Roman"/>
-          <w:sz w:val="28"/>
-          <w:szCs w:val="28"/>
-        </w:rPr>
-        <w:t xml:space="preserve"> trong việc cập nhậ</w:t>
+        <w:t xml:space="preserve">c </w:t>
+      </w:r>
+      <w:r>
+        <w:rPr>
+          <w:rFonts w:ascii="Times New Roman" w:hAnsi="Times New Roman" w:cs="Times New Roman"/>
+          <w:sz w:val="28"/>
+          <w:szCs w:val="28"/>
+        </w:rPr>
+        <w:t>trong việc cập nhậ</w:t>
       </w:r>
       <w:r>
         <w:rPr>
@@ -515,7 +506,63 @@
           <w:sz w:val="28"/>
           <w:szCs w:val="28"/>
         </w:rPr>
-        <w:t>a bài báo</w:t>
+        <w:t>a bài báo,</w:t>
+      </w:r>
+      <w:r>
+        <w:rPr>
+          <w:rFonts w:ascii="Times New Roman" w:hAnsi="Times New Roman" w:cs="Times New Roman"/>
+          <w:sz w:val="28"/>
+          <w:szCs w:val="28"/>
+        </w:rPr>
+        <w:t xml:space="preserve"> </w:t>
+      </w:r>
+      <w:r>
+        <w:rPr>
+          <w:rFonts w:ascii="Times New Roman" w:hAnsi="Times New Roman" w:cs="Times New Roman"/>
+          <w:sz w:val="28"/>
+          <w:szCs w:val="28"/>
+        </w:rPr>
+        <w:t xml:space="preserve">bao gồm các thông tin tên tác giả, </w:t>
+      </w:r>
+      <w:r>
+        <w:rPr>
+          <w:rFonts w:ascii="Times New Roman" w:hAnsi="Times New Roman" w:cs="Times New Roman"/>
+          <w:sz w:val="28"/>
+          <w:szCs w:val="28"/>
+        </w:rPr>
+        <w:t xml:space="preserve">tựa đề, tóm tắt, </w:t>
+      </w:r>
+      <w:r>
+        <w:rPr>
+          <w:rFonts w:ascii="Times New Roman" w:hAnsi="Times New Roman" w:cs="Times New Roman"/>
+          <w:sz w:val="28"/>
+          <w:szCs w:val="28"/>
+        </w:rPr>
+        <w:t>năm công bố, nơi công bố và địa chỉ đường dẫn của bài báo. Từ những thông tin chỉ mục này</w:t>
+      </w:r>
+      <w:r>
+        <w:rPr>
+          <w:rFonts w:ascii="Times New Roman" w:hAnsi="Times New Roman" w:cs="Times New Roman"/>
+          <w:sz w:val="28"/>
+          <w:szCs w:val="28"/>
+        </w:rPr>
+        <w:t>, hệ thống</w:t>
+      </w:r>
+      <w:r>
+        <w:rPr>
+          <w:rFonts w:ascii="Times New Roman" w:hAnsi="Times New Roman" w:cs="Times New Roman"/>
+          <w:sz w:val="28"/>
+          <w:szCs w:val="28"/>
+        </w:rPr>
+        <w:t xml:space="preserve"> sẽ</w:t>
+      </w:r>
+      <w:r>
+        <w:rPr>
+          <w:rFonts w:ascii="Times New Roman" w:hAnsi="Times New Roman" w:cs="Times New Roman"/>
+          <w:sz w:val="28"/>
+          <w:szCs w:val="28"/>
+        </w:rPr>
+        <w:t xml:space="preserve"> kết hợp với dữ liệu chỉ mục có sẵn trong </w:t>
       </w:r>
       <w:proofErr w:type="gramStart"/>
       <w:r>
@@ -524,6 +571,185 @@
           <w:sz w:val="28"/>
           <w:szCs w:val="28"/>
         </w:rPr>
+        <w:t>DBLP</w:t>
+      </w:r>
+      <w:r>
+        <w:rPr>
+          <w:rFonts w:ascii="Times New Roman" w:hAnsi="Times New Roman" w:cs="Times New Roman"/>
+          <w:sz w:val="28"/>
+          <w:szCs w:val="28"/>
+        </w:rPr>
+        <w:t>[</w:t>
+      </w:r>
+      <w:proofErr w:type="gramEnd"/>
+      <w:r>
+        <w:rPr>
+          <w:rFonts w:ascii="Times New Roman" w:hAnsi="Times New Roman" w:cs="Times New Roman"/>
+          <w:sz w:val="28"/>
+          <w:szCs w:val="28"/>
+        </w:rPr>
+        <w:t>1]</w:t>
+      </w:r>
+      <w:r>
+        <w:rPr>
+          <w:rFonts w:ascii="Times New Roman" w:hAnsi="Times New Roman" w:cs="Times New Roman"/>
+          <w:sz w:val="28"/>
+          <w:szCs w:val="28"/>
+        </w:rPr>
+        <w:t xml:space="preserve"> để</w:t>
+      </w:r>
+      <w:r>
+        <w:rPr>
+          <w:rFonts w:ascii="Times New Roman" w:hAnsi="Times New Roman" w:cs="Times New Roman"/>
+          <w:sz w:val="28"/>
+          <w:szCs w:val="28"/>
+        </w:rPr>
+        <w:t xml:space="preserve"> xây dựng</w:t>
+      </w:r>
+      <w:r>
+        <w:rPr>
+          <w:rFonts w:ascii="Times New Roman" w:hAnsi="Times New Roman" w:cs="Times New Roman"/>
+          <w:sz w:val="28"/>
+          <w:szCs w:val="28"/>
+        </w:rPr>
+        <w:t xml:space="preserve"> lên</w:t>
+      </w:r>
+      <w:r>
+        <w:rPr>
+          <w:rFonts w:ascii="Times New Roman" w:hAnsi="Times New Roman" w:cs="Times New Roman"/>
+          <w:sz w:val="28"/>
+          <w:szCs w:val="28"/>
+        </w:rPr>
+        <w:t xml:space="preserve"> dữ liệu chỉ mục các bài báo khoa học</w:t>
+      </w:r>
+      <w:r>
+        <w:rPr>
+          <w:rFonts w:ascii="Times New Roman" w:hAnsi="Times New Roman" w:cs="Times New Roman"/>
+          <w:sz w:val="28"/>
+          <w:szCs w:val="28"/>
+        </w:rPr>
+        <w:t>. Như vậ</w:t>
+      </w:r>
+      <w:r>
+        <w:rPr>
+          <w:rFonts w:ascii="Times New Roman" w:hAnsi="Times New Roman" w:cs="Times New Roman"/>
+          <w:sz w:val="28"/>
+          <w:szCs w:val="28"/>
+        </w:rPr>
+        <w:t>y hệ thống</w:t>
+      </w:r>
+      <w:r>
+        <w:rPr>
+          <w:rFonts w:ascii="Times New Roman" w:hAnsi="Times New Roman" w:cs="Times New Roman"/>
+          <w:sz w:val="28"/>
+          <w:szCs w:val="28"/>
+        </w:rPr>
+        <w:t xml:space="preserve"> đảm bảo được tính cập nhật với các bài báo mới được công bố trên các </w:t>
+      </w:r>
+      <w:proofErr w:type="gramStart"/>
+      <w:r>
+        <w:rPr>
+          <w:rFonts w:ascii="Times New Roman" w:hAnsi="Times New Roman" w:cs="Times New Roman"/>
+          <w:sz w:val="28"/>
+          <w:szCs w:val="28"/>
+        </w:rPr>
+        <w:t>thư</w:t>
+      </w:r>
+      <w:proofErr w:type="gramEnd"/>
+      <w:r>
+        <w:rPr>
+          <w:rFonts w:ascii="Times New Roman" w:hAnsi="Times New Roman" w:cs="Times New Roman"/>
+          <w:sz w:val="28"/>
+          <w:szCs w:val="28"/>
+        </w:rPr>
+        <w:t xml:space="preserve"> viện số</w:t>
+      </w:r>
+      <w:r>
+        <w:rPr>
+          <w:rFonts w:ascii="Times New Roman" w:hAnsi="Times New Roman" w:cs="Times New Roman"/>
+          <w:sz w:val="28"/>
+          <w:szCs w:val="28"/>
+        </w:rPr>
+        <w:t xml:space="preserve"> và</w:t>
+      </w:r>
+      <w:r>
+        <w:rPr>
+          <w:rFonts w:ascii="Times New Roman" w:hAnsi="Times New Roman" w:cs="Times New Roman"/>
+          <w:sz w:val="28"/>
+          <w:szCs w:val="28"/>
+        </w:rPr>
+        <w:t xml:space="preserve"> </w:t>
+      </w:r>
+      <w:r>
+        <w:rPr>
+          <w:rFonts w:ascii="Times New Roman" w:hAnsi="Times New Roman" w:cs="Times New Roman"/>
+          <w:sz w:val="28"/>
+          <w:szCs w:val="28"/>
+        </w:rPr>
+        <w:t xml:space="preserve">hệ thống </w:t>
+      </w:r>
+      <w:r>
+        <w:rPr>
+          <w:rFonts w:ascii="Times New Roman" w:hAnsi="Times New Roman" w:cs="Times New Roman"/>
+          <w:sz w:val="28"/>
+          <w:szCs w:val="28"/>
+        </w:rPr>
+        <w:t>sử dụng được dữ liệu</w:t>
+      </w:r>
+      <w:r>
+        <w:rPr>
+          <w:rFonts w:ascii="Times New Roman" w:hAnsi="Times New Roman" w:cs="Times New Roman"/>
+          <w:sz w:val="28"/>
+          <w:szCs w:val="28"/>
+        </w:rPr>
+        <w:t xml:space="preserve"> thông tin chỉ mục</w:t>
+      </w:r>
+      <w:r>
+        <w:rPr>
+          <w:rFonts w:ascii="Times New Roman" w:hAnsi="Times New Roman" w:cs="Times New Roman"/>
+          <w:sz w:val="28"/>
+          <w:szCs w:val="28"/>
+        </w:rPr>
+        <w:t xml:space="preserve"> rất lớn có sẵn từ</w:t>
+      </w:r>
+      <w:r>
+        <w:rPr>
+          <w:rFonts w:ascii="Times New Roman" w:hAnsi="Times New Roman" w:cs="Times New Roman"/>
+          <w:sz w:val="28"/>
+          <w:szCs w:val="28"/>
+        </w:rPr>
+        <w:t xml:space="preserve"> DBLP. </w:t>
+      </w:r>
+      <w:r>
+        <w:rPr>
+          <w:rFonts w:ascii="Times New Roman" w:hAnsi="Times New Roman" w:cs="Times New Roman"/>
+          <w:sz w:val="28"/>
+          <w:szCs w:val="28"/>
+        </w:rPr>
+        <w:t>Việc xây dựng dữ liệu chỉ mục các bài báo khoa học là rất cần thiế</w:t>
+      </w:r>
+      <w:r>
+        <w:rPr>
+          <w:rFonts w:ascii="Times New Roman" w:hAnsi="Times New Roman" w:cs="Times New Roman"/>
+          <w:sz w:val="28"/>
+          <w:szCs w:val="28"/>
+        </w:rPr>
+        <w:t>t, thông qua dữ liệu</w:t>
+      </w:r>
+      <w:r>
+        <w:rPr>
+          <w:rFonts w:ascii="Times New Roman" w:hAnsi="Times New Roman" w:cs="Times New Roman"/>
+          <w:sz w:val="28"/>
+          <w:szCs w:val="28"/>
+        </w:rPr>
+        <w:t xml:space="preserve"> xây dựng được</w:t>
+      </w:r>
+      <w:r>
+        <w:rPr>
+          <w:rFonts w:ascii="Times New Roman" w:hAnsi="Times New Roman" w:cs="Times New Roman"/>
+          <w:sz w:val="28"/>
+          <w:szCs w:val="28"/>
+        </w:rPr>
         <w:t>,</w:t>
       </w:r>
       <w:r>
@@ -532,171 +758,6 @@
           <w:sz w:val="28"/>
           <w:szCs w:val="28"/>
         </w:rPr>
-        <w:t>bao</w:t>
-      </w:r>
-      <w:proofErr w:type="gramEnd"/>
-      <w:r>
-        <w:rPr>
-          <w:rFonts w:ascii="Times New Roman" w:hAnsi="Times New Roman" w:cs="Times New Roman"/>
-          <w:sz w:val="28"/>
-          <w:szCs w:val="28"/>
-        </w:rPr>
-        <w:t xml:space="preserve"> gồm các thông tin tên tác giả, </w:t>
-      </w:r>
-      <w:r>
-        <w:rPr>
-          <w:rFonts w:ascii="Times New Roman" w:hAnsi="Times New Roman" w:cs="Times New Roman"/>
-          <w:sz w:val="28"/>
-          <w:szCs w:val="28"/>
-        </w:rPr>
-        <w:t xml:space="preserve">tựa đề, tóm tắt, </w:t>
-      </w:r>
-      <w:r>
-        <w:rPr>
-          <w:rFonts w:ascii="Times New Roman" w:hAnsi="Times New Roman" w:cs="Times New Roman"/>
-          <w:sz w:val="28"/>
-          <w:szCs w:val="28"/>
-        </w:rPr>
-        <w:t>năm công bố, nơi công bố và địa chỉ đường dẫn của bài báo. Từ những thông tin chỉ mục này</w:t>
-      </w:r>
-      <w:r>
-        <w:rPr>
-          <w:rFonts w:ascii="Times New Roman" w:hAnsi="Times New Roman" w:cs="Times New Roman"/>
-          <w:sz w:val="28"/>
-          <w:szCs w:val="28"/>
-        </w:rPr>
-        <w:t>, hệ thống</w:t>
-      </w:r>
-      <w:r>
-        <w:rPr>
-          <w:rFonts w:ascii="Times New Roman" w:hAnsi="Times New Roman" w:cs="Times New Roman"/>
-          <w:sz w:val="28"/>
-          <w:szCs w:val="28"/>
-        </w:rPr>
-        <w:t xml:space="preserve"> sẽ</w:t>
-      </w:r>
-      <w:r>
-        <w:rPr>
-          <w:rFonts w:ascii="Times New Roman" w:hAnsi="Times New Roman" w:cs="Times New Roman"/>
-          <w:sz w:val="28"/>
-          <w:szCs w:val="28"/>
-        </w:rPr>
-        <w:t xml:space="preserve"> kết hợp với dữ liệu chỉ mục có sẵn trong </w:t>
-      </w:r>
-      <w:proofErr w:type="gramStart"/>
-      <w:r>
-        <w:rPr>
-          <w:rFonts w:ascii="Times New Roman" w:hAnsi="Times New Roman" w:cs="Times New Roman"/>
-          <w:sz w:val="28"/>
-          <w:szCs w:val="28"/>
-        </w:rPr>
-        <w:t>DBLP</w:t>
-      </w:r>
-      <w:r>
-        <w:rPr>
-          <w:rFonts w:ascii="Times New Roman" w:hAnsi="Times New Roman" w:cs="Times New Roman"/>
-          <w:sz w:val="28"/>
-          <w:szCs w:val="28"/>
-        </w:rPr>
-        <w:t>[</w:t>
-      </w:r>
-      <w:proofErr w:type="gramEnd"/>
-      <w:r>
-        <w:rPr>
-          <w:rFonts w:ascii="Times New Roman" w:hAnsi="Times New Roman" w:cs="Times New Roman"/>
-          <w:sz w:val="28"/>
-          <w:szCs w:val="28"/>
-        </w:rPr>
-        <w:t>1]</w:t>
-      </w:r>
-      <w:r>
-        <w:rPr>
-          <w:rFonts w:ascii="Times New Roman" w:hAnsi="Times New Roman" w:cs="Times New Roman"/>
-          <w:sz w:val="28"/>
-          <w:szCs w:val="28"/>
-        </w:rPr>
-        <w:t xml:space="preserve"> để</w:t>
-      </w:r>
-      <w:r>
-        <w:rPr>
-          <w:rFonts w:ascii="Times New Roman" w:hAnsi="Times New Roman" w:cs="Times New Roman"/>
-          <w:sz w:val="28"/>
-          <w:szCs w:val="28"/>
-        </w:rPr>
-        <w:t xml:space="preserve"> xây dựng</w:t>
-      </w:r>
-      <w:r>
-        <w:rPr>
-          <w:rFonts w:ascii="Times New Roman" w:hAnsi="Times New Roman" w:cs="Times New Roman"/>
-          <w:sz w:val="28"/>
-          <w:szCs w:val="28"/>
-        </w:rPr>
-        <w:t xml:space="preserve"> lên</w:t>
-      </w:r>
-      <w:r>
-        <w:rPr>
-          <w:rFonts w:ascii="Times New Roman" w:hAnsi="Times New Roman" w:cs="Times New Roman"/>
-          <w:sz w:val="28"/>
-          <w:szCs w:val="28"/>
-        </w:rPr>
-        <w:t xml:space="preserve"> dữ liệu chỉ mục các bài báo khoa học</w:t>
-      </w:r>
-      <w:r>
-        <w:rPr>
-          <w:rFonts w:ascii="Times New Roman" w:hAnsi="Times New Roman" w:cs="Times New Roman"/>
-          <w:sz w:val="28"/>
-          <w:szCs w:val="28"/>
-        </w:rPr>
-        <w:t>. Như vậ</w:t>
-      </w:r>
-      <w:r>
-        <w:rPr>
-          <w:rFonts w:ascii="Times New Roman" w:hAnsi="Times New Roman" w:cs="Times New Roman"/>
-          <w:sz w:val="28"/>
-          <w:szCs w:val="28"/>
-        </w:rPr>
-        <w:t>y hệ thống</w:t>
-      </w:r>
-      <w:r>
-        <w:rPr>
-          <w:rFonts w:ascii="Times New Roman" w:hAnsi="Times New Roman" w:cs="Times New Roman"/>
-          <w:sz w:val="28"/>
-          <w:szCs w:val="28"/>
-        </w:rPr>
-        <w:t xml:space="preserve"> đảm bảo được tính cập nhật với các bài báo mới được công bố trên các </w:t>
-      </w:r>
-      <w:proofErr w:type="gramStart"/>
-      <w:r>
-        <w:rPr>
-          <w:rFonts w:ascii="Times New Roman" w:hAnsi="Times New Roman" w:cs="Times New Roman"/>
-          <w:sz w:val="28"/>
-          <w:szCs w:val="28"/>
-        </w:rPr>
-        <w:t>thư</w:t>
-      </w:r>
-      <w:proofErr w:type="gramEnd"/>
-      <w:r>
-        <w:rPr>
-          <w:rFonts w:ascii="Times New Roman" w:hAnsi="Times New Roman" w:cs="Times New Roman"/>
-          <w:sz w:val="28"/>
-          <w:szCs w:val="28"/>
-        </w:rPr>
-        <w:t xml:space="preserve"> viện số</w:t>
-      </w:r>
-      <w:r>
-        <w:rPr>
-          <w:rFonts w:ascii="Times New Roman" w:hAnsi="Times New Roman" w:cs="Times New Roman"/>
-          <w:sz w:val="28"/>
-          <w:szCs w:val="28"/>
-        </w:rPr>
-        <w:t xml:space="preserve"> và</w:t>
-      </w:r>
-      <w:r>
-        <w:rPr>
-          <w:rFonts w:ascii="Times New Roman" w:hAnsi="Times New Roman" w:cs="Times New Roman"/>
-          <w:sz w:val="28"/>
-          <w:szCs w:val="28"/>
-        </w:rPr>
         <w:t xml:space="preserve"> </w:t>
       </w:r>
       <w:r>
@@ -705,87 +766,6 @@
           <w:sz w:val="28"/>
           <w:szCs w:val="28"/>
         </w:rPr>
-        <w:t xml:space="preserve">hệ thống </w:t>
-      </w:r>
-      <w:r>
-        <w:rPr>
-          <w:rFonts w:ascii="Times New Roman" w:hAnsi="Times New Roman" w:cs="Times New Roman"/>
-          <w:sz w:val="28"/>
-          <w:szCs w:val="28"/>
-        </w:rPr>
-        <w:t>sử dụng được dữ liệu</w:t>
-      </w:r>
-      <w:r>
-        <w:rPr>
-          <w:rFonts w:ascii="Times New Roman" w:hAnsi="Times New Roman" w:cs="Times New Roman"/>
-          <w:sz w:val="28"/>
-          <w:szCs w:val="28"/>
-        </w:rPr>
-        <w:t xml:space="preserve"> thông tin chỉ mục</w:t>
-      </w:r>
-      <w:r>
-        <w:rPr>
-          <w:rFonts w:ascii="Times New Roman" w:hAnsi="Times New Roman" w:cs="Times New Roman"/>
-          <w:sz w:val="28"/>
-          <w:szCs w:val="28"/>
-        </w:rPr>
-        <w:t xml:space="preserve"> rất lớn có sẵn từ</w:t>
-      </w:r>
-      <w:r>
-        <w:rPr>
-          <w:rFonts w:ascii="Times New Roman" w:hAnsi="Times New Roman" w:cs="Times New Roman"/>
-          <w:sz w:val="28"/>
-          <w:szCs w:val="28"/>
-        </w:rPr>
-        <w:t xml:space="preserve"> DBLP. </w:t>
-      </w:r>
-      <w:proofErr w:type="gramStart"/>
-      <w:r>
-        <w:rPr>
-          <w:rFonts w:ascii="Times New Roman" w:hAnsi="Times New Roman" w:cs="Times New Roman"/>
-          <w:sz w:val="28"/>
-          <w:szCs w:val="28"/>
-        </w:rPr>
-        <w:t>Việc xây dựng dữ liệu chỉ mục các bài báo khoa học là rất cần thiế</w:t>
-      </w:r>
-      <w:r>
-        <w:rPr>
-          <w:rFonts w:ascii="Times New Roman" w:hAnsi="Times New Roman" w:cs="Times New Roman"/>
-          <w:sz w:val="28"/>
-          <w:szCs w:val="28"/>
-        </w:rPr>
-        <w:t>t, thông qua dữ liệu</w:t>
-      </w:r>
-      <w:r>
-        <w:rPr>
-          <w:rFonts w:ascii="Times New Roman" w:hAnsi="Times New Roman" w:cs="Times New Roman"/>
-          <w:sz w:val="28"/>
-          <w:szCs w:val="28"/>
-        </w:rPr>
-        <w:t xml:space="preserve"> xây dựng được</w:t>
-      </w:r>
-      <w:r>
-        <w:rPr>
-          <w:rFonts w:ascii="Times New Roman" w:hAnsi="Times New Roman" w:cs="Times New Roman"/>
-          <w:sz w:val="28"/>
-          <w:szCs w:val="28"/>
-        </w:rPr>
-        <w:t>,</w:t>
-      </w:r>
-      <w:r>
-        <w:rPr>
-          <w:rFonts w:ascii="Times New Roman" w:hAnsi="Times New Roman" w:cs="Times New Roman"/>
-          <w:sz w:val="28"/>
-          <w:szCs w:val="28"/>
-        </w:rPr>
-        <w:t xml:space="preserve"> </w:t>
-      </w:r>
-      <w:r>
-        <w:rPr>
-          <w:rFonts w:ascii="Times New Roman" w:hAnsi="Times New Roman" w:cs="Times New Roman"/>
-          <w:sz w:val="28"/>
-          <w:szCs w:val="28"/>
-        </w:rPr>
         <w:t xml:space="preserve">ta có thể </w:t>
       </w:r>
       <w:r>
@@ -818,9 +798,89 @@
           <w:sz w:val="28"/>
           <w:szCs w:val="28"/>
         </w:rPr>
-        <w:t xml:space="preserve"> bài báo khoa học.</w:t>
-      </w:r>
-      <w:proofErr w:type="gramEnd"/>
+        <w:t xml:space="preserve"> bài báo khoa học</w:t>
+      </w:r>
+      <w:r>
+        <w:rPr>
+          <w:rFonts w:ascii="Times New Roman" w:hAnsi="Times New Roman" w:cs="Times New Roman"/>
+          <w:sz w:val="28"/>
+          <w:szCs w:val="28"/>
+        </w:rPr>
+        <w:t xml:space="preserve"> cung cấp cho người dùng thông tin</w:t>
+      </w:r>
+      <w:r>
+        <w:rPr>
+          <w:rFonts w:ascii="Times New Roman" w:hAnsi="Times New Roman" w:cs="Times New Roman"/>
+          <w:sz w:val="28"/>
+          <w:szCs w:val="28"/>
+        </w:rPr>
+        <w:t xml:space="preserve"> những bài báo mới</w:t>
+      </w:r>
+      <w:r>
+        <w:rPr>
+          <w:rFonts w:ascii="Times New Roman" w:hAnsi="Times New Roman" w:cs="Times New Roman"/>
+          <w:sz w:val="28"/>
+          <w:szCs w:val="28"/>
+        </w:rPr>
+        <w:t xml:space="preserve"> đầy đủ và cập nhật nhất</w:t>
+      </w:r>
+      <w:r>
+        <w:rPr>
+          <w:rFonts w:ascii="Times New Roman" w:hAnsi="Times New Roman" w:cs="Times New Roman"/>
+          <w:sz w:val="28"/>
+          <w:szCs w:val="28"/>
+        </w:rPr>
+        <w:t>.</w:t>
+      </w:r>
+    </w:p>
+    <w:p>
+      <w:pPr>
+        <w:jc w:val="both"/>
+        <w:rPr>
+          <w:rFonts w:ascii="Times New Roman" w:hAnsi="Times New Roman" w:cs="Times New Roman"/>
+          <w:sz w:val="28"/>
+          <w:szCs w:val="28"/>
+        </w:rPr>
+      </w:pPr>
+      <w:r>
+        <w:rPr>
+          <w:rFonts w:ascii="Times New Roman" w:hAnsi="Times New Roman" w:cs="Times New Roman"/>
+          <w:sz w:val="28"/>
+          <w:szCs w:val="28"/>
+        </w:rPr>
+        <w:t>Từ khóa: Rút trích thông tin, Thư viện số, DBLP, DBSA</w:t>
+      </w:r>
+    </w:p>
+    <w:p>
+      <w:pPr>
+        <w:jc w:val="both"/>
+        <w:rPr>
+          <w:rFonts w:ascii="Times New Roman" w:hAnsi="Times New Roman" w:cs="Times New Roman"/>
+          <w:sz w:val="28"/>
+          <w:szCs w:val="28"/>
+        </w:rPr>
+      </w:pPr>
+    </w:p>
+    <w:p>
+      <w:pPr>
+        <w:jc w:val="both"/>
+        <w:rPr>
+          <w:rFonts w:ascii="Times New Roman" w:hAnsi="Times New Roman" w:cs="Times New Roman"/>
+          <w:sz w:val="28"/>
+          <w:szCs w:val="28"/>
+        </w:rPr>
+      </w:pPr>
+    </w:p>
+    <w:p>
+      <w:pPr>
+        <w:jc w:val="both"/>
+        <w:rPr>
+          <w:rFonts w:ascii="Times New Roman" w:hAnsi="Times New Roman" w:cs="Times New Roman"/>
+          <w:b/>
+          <w:sz w:val="28"/>
+          <w:szCs w:val="28"/>
+        </w:rPr>
+      </w:pPr>
     </w:p>
     <w:p>
       <w:pPr>
@@ -906,7 +966,23 @@
           <w:sz w:val="28"/>
           <w:szCs w:val="28"/>
         </w:rPr>
-        <w:t>Trong lĩnh vực khoa học máy tính thì số lượng các cuộc hội thảo, tạ</w:t>
+        <w:t xml:space="preserve">Trong lĩnh vực khoa học máy tính thì số lượng các </w:t>
+      </w:r>
+      <w:r>
+        <w:rPr>
+          <w:rFonts w:ascii="Times New Roman" w:eastAsia="Calibri" w:hAnsi="Times New Roman" w:cs="Times New Roman"/>
+          <w:sz w:val="28"/>
+          <w:szCs w:val="28"/>
+        </w:rPr>
+        <w:t xml:space="preserve">tác giả, </w:t>
+      </w:r>
+      <w:r>
+        <w:rPr>
+          <w:rFonts w:ascii="Times New Roman" w:eastAsia="Calibri" w:hAnsi="Times New Roman" w:cs="Times New Roman"/>
+          <w:sz w:val="28"/>
+          <w:szCs w:val="28"/>
+        </w:rPr>
+        <w:t>hội thảo, tạ</w:t>
       </w:r>
       <w:r>
         <w:rPr>
@@ -922,40 +998,55 @@
           <w:sz w:val="28"/>
           <w:szCs w:val="28"/>
         </w:rPr>
-        <w:t xml:space="preserve">í ngày càng nhiều từ đó số lượng các bài báo </w:t>
-      </w:r>
-      <w:r>
-        <w:rPr>
-          <w:rFonts w:ascii="Times New Roman" w:eastAsia="Calibri" w:hAnsi="Times New Roman" w:cs="Times New Roman"/>
-          <w:sz w:val="28"/>
-          <w:szCs w:val="28"/>
-        </w:rPr>
-        <w:lastRenderedPageBreak/>
-        <w:t>công bố ngày càng tăng</w:t>
-      </w:r>
-      <w:r>
-        <w:rPr>
-          <w:rFonts w:ascii="Times New Roman" w:eastAsia="Calibri" w:hAnsi="Times New Roman" w:cs="Times New Roman"/>
-          <w:sz w:val="28"/>
-          <w:szCs w:val="28"/>
-        </w:rPr>
-        <w:t xml:space="preserve"> khiến người nghiên cứu khoa học</w:t>
-      </w:r>
-      <w:r>
-        <w:rPr>
-          <w:rFonts w:ascii="Times New Roman" w:eastAsia="Calibri" w:hAnsi="Times New Roman" w:cs="Times New Roman"/>
-          <w:sz w:val="28"/>
-          <w:szCs w:val="28"/>
-        </w:rPr>
-        <w:t xml:space="preserve"> gặp</w:t>
-      </w:r>
-      <w:r>
-        <w:rPr>
-          <w:rFonts w:ascii="Times New Roman" w:eastAsia="Calibri" w:hAnsi="Times New Roman" w:cs="Times New Roman"/>
-          <w:sz w:val="28"/>
-          <w:szCs w:val="28"/>
-        </w:rPr>
-        <w:t xml:space="preserve"> khó khăn trong việc tìm kiếm cũng như xác định được các bài báo có liên quan đến vấn đề của mình nghiên cứu</w:t>
+        <w:t>í ngày càng nhiều từ đó số lượng các bài báo</w:t>
+      </w:r>
+      <w:r>
+        <w:rPr>
+          <w:rFonts w:ascii="Times New Roman" w:eastAsia="Calibri" w:hAnsi="Times New Roman" w:cs="Times New Roman"/>
+          <w:sz w:val="28"/>
+          <w:szCs w:val="28"/>
+        </w:rPr>
+        <w:t xml:space="preserve"> được</w:t>
+      </w:r>
+      <w:r>
+        <w:rPr>
+          <w:rFonts w:ascii="Times New Roman" w:eastAsia="Calibri" w:hAnsi="Times New Roman" w:cs="Times New Roman"/>
+          <w:sz w:val="28"/>
+          <w:szCs w:val="28"/>
+        </w:rPr>
+        <w:t xml:space="preserve"> công bố ngày càng tăng</w:t>
+      </w:r>
+      <w:r>
+        <w:rPr>
+          <w:rFonts w:ascii="Times New Roman" w:eastAsia="Calibri" w:hAnsi="Times New Roman" w:cs="Times New Roman"/>
+          <w:sz w:val="28"/>
+          <w:szCs w:val="28"/>
+        </w:rPr>
+        <w:t xml:space="preserve"> khiến người nghiên cứu </w:t>
+      </w:r>
+      <w:r>
+        <w:rPr>
+          <w:rFonts w:ascii="Times New Roman" w:eastAsia="Calibri" w:hAnsi="Times New Roman" w:cs="Times New Roman"/>
+          <w:sz w:val="28"/>
+          <w:szCs w:val="28"/>
+        </w:rPr>
+        <w:t>gặp</w:t>
+      </w:r>
+      <w:r>
+        <w:rPr>
+          <w:rFonts w:ascii="Times New Roman" w:eastAsia="Calibri" w:hAnsi="Times New Roman" w:cs="Times New Roman"/>
+          <w:sz w:val="28"/>
+          <w:szCs w:val="28"/>
+        </w:rPr>
+        <w:t xml:space="preserve"> khó khăn trong việc tìm kiếm cũng như xác định được các bài báo có liên quan đến vấn đề củ</w:t>
+      </w:r>
+      <w:r>
+        <w:rPr>
+          <w:rFonts w:ascii="Times New Roman" w:eastAsia="Calibri" w:hAnsi="Times New Roman" w:cs="Times New Roman"/>
+          <w:sz w:val="28"/>
+          <w:szCs w:val="28"/>
+        </w:rPr>
+        <w:t>a mình tiếp cận</w:t>
       </w:r>
       <w:r>
         <w:rPr>
@@ -979,71 +1070,31 @@
           <w:sz w:val="28"/>
           <w:szCs w:val="28"/>
         </w:rPr>
-        <w:t xml:space="preserve"> khi cần tìm kiếm một bài báo khoa học, người </w:t>
-      </w:r>
-      <w:r>
-        <w:rPr>
-          <w:rFonts w:ascii="Times New Roman" w:eastAsia="Calibri" w:hAnsi="Times New Roman" w:cs="Times New Roman"/>
-          <w:sz w:val="28"/>
-          <w:szCs w:val="28"/>
-        </w:rPr>
-        <w:t>dùng</w:t>
-      </w:r>
-      <w:r>
-        <w:rPr>
-          <w:rFonts w:ascii="Times New Roman" w:eastAsia="Calibri" w:hAnsi="Times New Roman" w:cs="Times New Roman"/>
-          <w:sz w:val="28"/>
-          <w:szCs w:val="28"/>
-        </w:rPr>
-        <w:t xml:space="preserve"> có thể </w:t>
-      </w:r>
-      <w:r>
-        <w:rPr>
-          <w:rFonts w:ascii="Times New Roman" w:eastAsia="Calibri" w:hAnsi="Times New Roman" w:cs="Times New Roman"/>
-          <w:sz w:val="28"/>
-          <w:szCs w:val="28"/>
-        </w:rPr>
-        <w:t>tìm kiếm trên</w:t>
-      </w:r>
-      <w:r>
-        <w:rPr>
-          <w:rFonts w:ascii="Times New Roman" w:eastAsia="Calibri" w:hAnsi="Times New Roman" w:cs="Times New Roman"/>
-          <w:sz w:val="28"/>
-          <w:szCs w:val="28"/>
-        </w:rPr>
-        <w:t xml:space="preserve"> các Search E</w:t>
-      </w:r>
-      <w:r>
-        <w:rPr>
-          <w:rFonts w:ascii="Times New Roman" w:eastAsia="Calibri" w:hAnsi="Times New Roman" w:cs="Times New Roman"/>
-          <w:sz w:val="28"/>
-          <w:szCs w:val="28"/>
-        </w:rPr>
-        <w:t>ngine</w:t>
-      </w:r>
-      <w:r>
-        <w:rPr>
-          <w:rFonts w:ascii="Times New Roman" w:eastAsia="Calibri" w:hAnsi="Times New Roman" w:cs="Times New Roman"/>
-          <w:sz w:val="28"/>
-          <w:szCs w:val="28"/>
-        </w:rPr>
-        <w:t xml:space="preserve"> như G</w:t>
-      </w:r>
-      <w:r>
-        <w:rPr>
-          <w:rFonts w:ascii="Times New Roman" w:eastAsia="Calibri" w:hAnsi="Times New Roman" w:cs="Times New Roman"/>
-          <w:sz w:val="28"/>
-          <w:szCs w:val="28"/>
-        </w:rPr>
-        <w:t>oogleschoolar,</w:t>
-      </w:r>
-      <w:r>
-        <w:rPr>
-          <w:rFonts w:ascii="Times New Roman" w:eastAsia="Calibri" w:hAnsi="Times New Roman" w:cs="Times New Roman"/>
-          <w:sz w:val="28"/>
-          <w:szCs w:val="28"/>
-        </w:rPr>
-        <w:t xml:space="preserve"> </w:t>
+        <w:t xml:space="preserve"> khi</w:t>
+      </w:r>
+      <w:r>
+        <w:rPr>
+          <w:rFonts w:ascii="Times New Roman" w:eastAsia="Calibri" w:hAnsi="Times New Roman" w:cs="Times New Roman"/>
+          <w:sz w:val="28"/>
+          <w:szCs w:val="28"/>
+        </w:rPr>
+        <w:t xml:space="preserve"> người nghiên cứu</w:t>
+      </w:r>
+      <w:r>
+        <w:rPr>
+          <w:rFonts w:ascii="Times New Roman" w:eastAsia="Calibri" w:hAnsi="Times New Roman" w:cs="Times New Roman"/>
+          <w:sz w:val="28"/>
+          <w:szCs w:val="28"/>
+        </w:rPr>
+        <w:t xml:space="preserve"> cần tìm kiếm một bài báo khoa học,</w:t>
+      </w:r>
+      <w:r>
+        <w:rPr>
+          <w:rFonts w:ascii="Times New Roman" w:eastAsia="Calibri" w:hAnsi="Times New Roman" w:cs="Times New Roman"/>
+          <w:sz w:val="28"/>
+          <w:szCs w:val="28"/>
+        </w:rPr>
+        <w:t xml:space="preserve"> thì họ có tìm kiếm trên </w:t>
       </w:r>
       <w:r>
         <w:rPr>
@@ -1095,6 +1146,7 @@
         </w:rPr>
         <w:t xml:space="preserve">, </w:t>
       </w:r>
+      <w:proofErr w:type="gramStart"/>
       <w:r>
         <w:rPr>
           <w:rFonts w:ascii="Times New Roman" w:eastAsia="Calibri" w:hAnsi="Times New Roman" w:cs="Times New Roman"/>
@@ -1111,7 +1163,16 @@
           <w:sz w:val="28"/>
           <w:szCs w:val="28"/>
         </w:rPr>
-        <w:t>[4]</w:t>
+        <w:t>[</w:t>
+      </w:r>
+      <w:proofErr w:type="gramEnd"/>
+      <w:r>
+        <w:rPr>
+          <w:rFonts w:ascii="Times New Roman" w:eastAsia="Calibri" w:hAnsi="Times New Roman" w:cs="Times New Roman"/>
+          <w:sz w:val="28"/>
+          <w:szCs w:val="28"/>
+        </w:rPr>
+        <w:t>4]</w:t>
       </w:r>
       <w:r>
         <w:rPr>
@@ -1183,7 +1244,33 @@
           <w:sz w:val="28"/>
           <w:szCs w:val="28"/>
         </w:rPr>
-        <w:t xml:space="preserve"> đây là: đối với </w:t>
+        <w:t xml:space="preserve"> đây là</w:t>
+      </w:r>
+      <w:proofErr w:type="gramStart"/>
+      <w:r>
+        <w:rPr>
+          <w:rFonts w:ascii="Times New Roman" w:eastAsia="Calibri" w:hAnsi="Times New Roman" w:cs="Times New Roman"/>
+          <w:sz w:val="28"/>
+          <w:szCs w:val="28"/>
+        </w:rPr>
+        <w:t>:</w:t>
+      </w:r>
+      <w:r>
+        <w:rPr>
+          <w:rFonts w:ascii="Times New Roman" w:eastAsia="Calibri" w:hAnsi="Times New Roman" w:cs="Times New Roman"/>
+          <w:sz w:val="28"/>
+          <w:szCs w:val="28"/>
+        </w:rPr>
+        <w:t>đối</w:t>
+      </w:r>
+      <w:proofErr w:type="gramEnd"/>
+      <w:r>
+        <w:rPr>
+          <w:rFonts w:ascii="Times New Roman" w:eastAsia="Calibri" w:hAnsi="Times New Roman" w:cs="Times New Roman"/>
+          <w:sz w:val="28"/>
+          <w:szCs w:val="28"/>
+        </w:rPr>
+        <w:t xml:space="preserve"> với </w:t>
       </w:r>
       <w:r>
         <w:rPr>
@@ -1207,7 +1294,15 @@
           <w:sz w:val="28"/>
           <w:szCs w:val="28"/>
         </w:rPr>
-        <w:t xml:space="preserve"> các bài báo được cập nhật một cách thường xuyên khi có các hội nghị</w:t>
+        <w:t xml:space="preserve"> các bài báo được cập nhật một cách thường xuyên khi có các hội </w:t>
+      </w:r>
+      <w:r>
+        <w:rPr>
+          <w:rFonts w:ascii="Times New Roman" w:eastAsia="Calibri" w:hAnsi="Times New Roman" w:cs="Times New Roman"/>
+          <w:sz w:val="28"/>
+          <w:szCs w:val="28"/>
+        </w:rPr>
+        <w:t>thảo</w:t>
       </w:r>
       <w:r>
         <w:rPr>
@@ -1231,15 +1326,47 @@
           <w:sz w:val="28"/>
           <w:szCs w:val="28"/>
         </w:rPr>
-        <w:t xml:space="preserve"> (nơi tổ chức các cuộc hội nghị)</w:t>
-      </w:r>
-      <w:r>
-        <w:rPr>
-          <w:rFonts w:ascii="Times New Roman" w:eastAsia="Calibri" w:hAnsi="Times New Roman" w:cs="Times New Roman"/>
-          <w:sz w:val="28"/>
-          <w:szCs w:val="28"/>
-        </w:rPr>
-        <w:t xml:space="preserve">, như vậy việc cập nhật các bài báo của tổ chức khác gặp hạn chế. </w:t>
+        <w:t xml:space="preserve"> (nơi tổ chức các cuộc hội </w:t>
+      </w:r>
+      <w:r>
+        <w:rPr>
+          <w:rFonts w:ascii="Times New Roman" w:eastAsia="Calibri" w:hAnsi="Times New Roman" w:cs="Times New Roman"/>
+          <w:sz w:val="28"/>
+          <w:szCs w:val="28"/>
+        </w:rPr>
+        <w:t>thảo</w:t>
+      </w:r>
+      <w:r>
+        <w:rPr>
+          <w:rFonts w:ascii="Times New Roman" w:eastAsia="Calibri" w:hAnsi="Times New Roman" w:cs="Times New Roman"/>
+          <w:sz w:val="28"/>
+          <w:szCs w:val="28"/>
+        </w:rPr>
+        <w:t>)</w:t>
+      </w:r>
+      <w:r>
+        <w:rPr>
+          <w:rFonts w:ascii="Times New Roman" w:eastAsia="Calibri" w:hAnsi="Times New Roman" w:cs="Times New Roman"/>
+          <w:sz w:val="28"/>
+          <w:szCs w:val="28"/>
+        </w:rPr>
+        <w:t>, như vậy việc cập nhật các bài báo của tổ chức khác</w:t>
+      </w:r>
+      <w:r>
+        <w:rPr>
+          <w:rFonts w:ascii="Times New Roman" w:eastAsia="Calibri" w:hAnsi="Times New Roman" w:cs="Times New Roman"/>
+          <w:sz w:val="28"/>
+          <w:szCs w:val="28"/>
+        </w:rPr>
+        <w:t xml:space="preserve"> của thư viện số</w:t>
+      </w:r>
+      <w:r>
+        <w:rPr>
+          <w:rFonts w:ascii="Times New Roman" w:eastAsia="Calibri" w:hAnsi="Times New Roman" w:cs="Times New Roman"/>
+          <w:sz w:val="28"/>
+          <w:szCs w:val="28"/>
+        </w:rPr>
+        <w:t xml:space="preserve"> gặp hạn chế. </w:t>
       </w:r>
       <w:r>
         <w:rPr>
@@ -1273,7 +1400,23 @@
           <w:sz w:val="28"/>
           <w:szCs w:val="28"/>
         </w:rPr>
-        <w:t xml:space="preserve"> viện số này. Như vậ</w:t>
+        <w:t xml:space="preserve"> viện số</w:t>
+      </w:r>
+      <w:r>
+        <w:rPr>
+          <w:rFonts w:ascii="Times New Roman" w:eastAsia="Calibri" w:hAnsi="Times New Roman" w:cs="Times New Roman"/>
+          <w:sz w:val="28"/>
+          <w:szCs w:val="28"/>
+        </w:rPr>
+        <w:t xml:space="preserve"> cũng như các cuộc hội thảo</w:t>
+      </w:r>
+      <w:r>
+        <w:rPr>
+          <w:rFonts w:ascii="Times New Roman" w:eastAsia="Calibri" w:hAnsi="Times New Roman" w:cs="Times New Roman"/>
+          <w:sz w:val="28"/>
+          <w:szCs w:val="28"/>
+        </w:rPr>
+        <w:t xml:space="preserve"> này. Như vậ</w:t>
       </w:r>
       <w:r>
         <w:rPr>
@@ -1331,7 +1474,23 @@
           <w:sz w:val="28"/>
           <w:szCs w:val="28"/>
         </w:rPr>
-        <w:t>đánh chỉ mục các bài báo từ các thư viện số</w:t>
+        <w:t xml:space="preserve">đánh chỉ mục các bài báo từ </w:t>
+      </w:r>
+      <w:r>
+        <w:rPr>
+          <w:rFonts w:ascii="Times New Roman" w:eastAsia="Calibri" w:hAnsi="Times New Roman" w:cs="Times New Roman"/>
+          <w:sz w:val="28"/>
+          <w:szCs w:val="28"/>
+        </w:rPr>
+        <w:t xml:space="preserve">nhiều </w:t>
+      </w:r>
+      <w:r>
+        <w:rPr>
+          <w:rFonts w:ascii="Times New Roman" w:eastAsia="Calibri" w:hAnsi="Times New Roman" w:cs="Times New Roman"/>
+          <w:sz w:val="28"/>
+          <w:szCs w:val="28"/>
+        </w:rPr>
+        <w:t>thư viện số</w:t>
       </w:r>
       <w:r>
         <w:rPr>
@@ -1371,15 +1530,55 @@
           <w:sz w:val="28"/>
           <w:szCs w:val="28"/>
         </w:rPr>
-        <w:t xml:space="preserve">như vậy đảm bảo được </w:t>
-      </w:r>
-      <w:r>
-        <w:rPr>
-          <w:rFonts w:ascii="Times New Roman" w:eastAsia="Calibri" w:hAnsi="Times New Roman" w:cs="Times New Roman"/>
-          <w:sz w:val="28"/>
-          <w:szCs w:val="28"/>
-        </w:rPr>
-        <w:t>dữ liệu được cập nhật</w:t>
+        <w:t>điều này</w:t>
+      </w:r>
+      <w:r>
+        <w:rPr>
+          <w:rFonts w:ascii="Times New Roman" w:eastAsia="Calibri" w:hAnsi="Times New Roman" w:cs="Times New Roman"/>
+          <w:sz w:val="28"/>
+          <w:szCs w:val="28"/>
+        </w:rPr>
+        <w:t xml:space="preserve"> đảm bả</w:t>
+      </w:r>
+      <w:r>
+        <w:rPr>
+          <w:rFonts w:ascii="Times New Roman" w:eastAsia="Calibri" w:hAnsi="Times New Roman" w:cs="Times New Roman"/>
+          <w:sz w:val="28"/>
+          <w:szCs w:val="28"/>
+        </w:rPr>
+        <w:t>o</w:t>
+      </w:r>
+      <w:r>
+        <w:rPr>
+          <w:rFonts w:ascii="Times New Roman" w:eastAsia="Calibri" w:hAnsi="Times New Roman" w:cs="Times New Roman"/>
+          <w:sz w:val="28"/>
+          <w:szCs w:val="28"/>
+        </w:rPr>
+        <w:t xml:space="preserve"> </w:t>
+      </w:r>
+      <w:r>
+        <w:rPr>
+          <w:rFonts w:ascii="Times New Roman" w:eastAsia="Calibri" w:hAnsi="Times New Roman" w:cs="Times New Roman"/>
+          <w:sz w:val="28"/>
+          <w:szCs w:val="28"/>
+        </w:rPr>
+        <w:t>dữ liệu</w:t>
+      </w:r>
+      <w:r>
+        <w:rPr>
+          <w:rFonts w:ascii="Times New Roman" w:eastAsia="Calibri" w:hAnsi="Times New Roman" w:cs="Times New Roman"/>
+          <w:sz w:val="28"/>
+          <w:szCs w:val="28"/>
+        </w:rPr>
+        <w:t xml:space="preserve"> chỉ mục các bài báo</w:t>
+      </w:r>
+      <w:r>
+        <w:rPr>
+          <w:rFonts w:ascii="Times New Roman" w:eastAsia="Calibri" w:hAnsi="Times New Roman" w:cs="Times New Roman"/>
+          <w:sz w:val="28"/>
+          <w:szCs w:val="28"/>
+        </w:rPr>
+        <w:t xml:space="preserve"> được cập nhật</w:t>
       </w:r>
       <w:r>
         <w:rPr>
@@ -1447,7 +1646,23 @@
           <w:sz w:val="28"/>
           <w:szCs w:val="28"/>
         </w:rPr>
-        <w:t>hệ thống là tìm</w:t>
+        <w:t>hệ thống</w:t>
+      </w:r>
+      <w:r>
+        <w:rPr>
+          <w:rFonts w:ascii="Times New Roman" w:eastAsia="Calibri" w:hAnsi="Times New Roman" w:cs="Times New Roman"/>
+          <w:sz w:val="28"/>
+          <w:szCs w:val="28"/>
+        </w:rPr>
+        <w:t xml:space="preserve"> chúng tối giới thiệu</w:t>
+      </w:r>
+      <w:r>
+        <w:rPr>
+          <w:rFonts w:ascii="Times New Roman" w:eastAsia="Calibri" w:hAnsi="Times New Roman" w:cs="Times New Roman"/>
+          <w:sz w:val="28"/>
+          <w:szCs w:val="28"/>
+        </w:rPr>
+        <w:t xml:space="preserve"> là tìm</w:t>
       </w:r>
       <w:r>
         <w:rPr>
@@ -1463,16 +1678,16 @@
           <w:sz w:val="28"/>
           <w:szCs w:val="28"/>
         </w:rPr>
-        <w:t xml:space="preserve"> những</w:t>
-      </w:r>
-      <w:r>
-        <w:rPr>
-          <w:rFonts w:ascii="Times New Roman" w:eastAsia="Calibri" w:hAnsi="Times New Roman" w:cs="Times New Roman"/>
-          <w:sz w:val="28"/>
-          <w:szCs w:val="28"/>
-        </w:rPr>
         <w:t xml:space="preserve"> </w:t>
       </w:r>
+      <w:r>
+        <w:rPr>
+          <w:rFonts w:ascii="Times New Roman" w:eastAsia="Calibri" w:hAnsi="Times New Roman" w:cs="Times New Roman"/>
+          <w:sz w:val="28"/>
+          <w:szCs w:val="28"/>
+        </w:rPr>
+        <w:t xml:space="preserve">các </w:t>
+      </w:r>
       <w:proofErr w:type="gramStart"/>
       <w:r>
         <w:rPr>
@@ -1537,31 +1752,55 @@
           <w:sz w:val="28"/>
           <w:szCs w:val="28"/>
         </w:rPr>
-        <w:t xml:space="preserve">người dùng </w:t>
-      </w:r>
-      <w:r>
-        <w:rPr>
-          <w:rFonts w:ascii="Times New Roman" w:eastAsia="Calibri" w:hAnsi="Times New Roman" w:cs="Times New Roman"/>
-          <w:sz w:val="28"/>
-          <w:szCs w:val="28"/>
-        </w:rPr>
-        <w:t>vào</w:t>
-      </w:r>
-      <w:r>
-        <w:rPr>
-          <w:rFonts w:ascii="Times New Roman" w:eastAsia="Calibri" w:hAnsi="Times New Roman" w:cs="Times New Roman"/>
-          <w:sz w:val="28"/>
-          <w:szCs w:val="28"/>
-        </w:rPr>
-        <w:t xml:space="preserve"> hoặc người dùng chọn trong</w:t>
-      </w:r>
-      <w:r>
-        <w:rPr>
-          <w:rFonts w:ascii="Times New Roman" w:eastAsia="Calibri" w:hAnsi="Times New Roman" w:cs="Times New Roman"/>
-          <w:sz w:val="28"/>
-          <w:szCs w:val="28"/>
-        </w:rPr>
-        <w:t xml:space="preserve"> những chủ đề</w:t>
+        <w:t>người dùng</w:t>
+      </w:r>
+      <w:r>
+        <w:rPr>
+          <w:rFonts w:ascii="Times New Roman" w:eastAsia="Calibri" w:hAnsi="Times New Roman" w:cs="Times New Roman"/>
+          <w:sz w:val="28"/>
+          <w:szCs w:val="28"/>
+        </w:rPr>
+        <w:t xml:space="preserve"> (từ khóa bao gồm cả tên tác giả, tên hội nghị) </w:t>
+      </w:r>
+      <w:r>
+        <w:rPr>
+          <w:rFonts w:ascii="Times New Roman" w:eastAsia="Calibri" w:hAnsi="Times New Roman" w:cs="Times New Roman"/>
+          <w:sz w:val="28"/>
+          <w:szCs w:val="28"/>
+        </w:rPr>
+        <w:t>hoặc người dùng</w:t>
+      </w:r>
+      <w:r>
+        <w:rPr>
+          <w:rFonts w:ascii="Times New Roman" w:eastAsia="Calibri" w:hAnsi="Times New Roman" w:cs="Times New Roman"/>
+          <w:sz w:val="28"/>
+          <w:szCs w:val="28"/>
+        </w:rPr>
+        <w:t xml:space="preserve"> có thể</w:t>
+      </w:r>
+      <w:r>
+        <w:rPr>
+          <w:rFonts w:ascii="Times New Roman" w:eastAsia="Calibri" w:hAnsi="Times New Roman" w:cs="Times New Roman"/>
+          <w:sz w:val="28"/>
+          <w:szCs w:val="28"/>
+        </w:rPr>
+        <w:t xml:space="preserve"> chọn</w:t>
+      </w:r>
+      <w:r>
+        <w:rPr>
+          <w:rFonts w:ascii="Times New Roman" w:eastAsia="Calibri" w:hAnsi="Times New Roman" w:cs="Times New Roman"/>
+          <w:sz w:val="28"/>
+          <w:szCs w:val="28"/>
+        </w:rPr>
+        <w:t xml:space="preserve"> </w:t>
+      </w:r>
+      <w:r>
+        <w:rPr>
+          <w:rFonts w:ascii="Times New Roman" w:eastAsia="Calibri" w:hAnsi="Times New Roman" w:cs="Times New Roman"/>
+          <w:sz w:val="28"/>
+          <w:szCs w:val="28"/>
+        </w:rPr>
+        <w:t>những chủ đề</w:t>
       </w:r>
       <w:r>
         <w:rPr>
@@ -1831,7 +2070,16 @@
           <w:sz w:val="28"/>
           <w:szCs w:val="28"/>
         </w:rPr>
-        <w:t xml:space="preserve"> nhưng dữ liệu này chưa đầy đủ và việc cập nhật dữ liệu là rất hạn chế (phần 2 sẽ trình bày rõ vấn đề này). </w:t>
+        <w:t xml:space="preserve"> </w:t>
+      </w:r>
+      <w:r>
+        <w:rPr>
+          <w:rFonts w:ascii="Times New Roman" w:eastAsia="Calibri" w:hAnsi="Times New Roman" w:cs="Times New Roman"/>
+          <w:sz w:val="28"/>
+          <w:szCs w:val="28"/>
+        </w:rPr>
+        <w:lastRenderedPageBreak/>
+        <w:t xml:space="preserve">nhưng dữ liệu này chưa đầy đủ và việc cập nhật dữ liệu là rất hạn chế (phần 2 sẽ trình bày rõ vấn đề này). </w:t>
       </w:r>
       <w:r>
         <w:rPr>
@@ -1847,49 +2095,23 @@
           <w:sz w:val="28"/>
           <w:szCs w:val="28"/>
         </w:rPr>
-        <w:t xml:space="preserve"> </w:t>
-      </w:r>
-      <w:proofErr w:type="gramStart"/>
-      <w:r>
-        <w:rPr>
-          <w:rFonts w:ascii="Times New Roman" w:eastAsia="Calibri" w:hAnsi="Times New Roman" w:cs="Times New Roman"/>
-          <w:sz w:val="28"/>
-          <w:szCs w:val="28"/>
-        </w:rPr>
-        <w:t>cũng</w:t>
-      </w:r>
-      <w:r>
-        <w:rPr>
-          <w:rFonts w:ascii="Times New Roman" w:eastAsia="Calibri" w:hAnsi="Times New Roman" w:cs="Times New Roman"/>
-          <w:sz w:val="28"/>
-          <w:szCs w:val="28"/>
-        </w:rPr>
-        <w:t xml:space="preserve"> </w:t>
-      </w:r>
-      <w:r>
-        <w:rPr>
-          <w:rFonts w:ascii="Times New Roman" w:eastAsia="Calibri" w:hAnsi="Times New Roman" w:cs="Times New Roman"/>
-          <w:sz w:val="28"/>
-          <w:szCs w:val="28"/>
-        </w:rPr>
-        <w:t xml:space="preserve"> </w:t>
-      </w:r>
-      <w:r>
-        <w:rPr>
-          <w:rFonts w:ascii="Times New Roman" w:eastAsia="Calibri" w:hAnsi="Times New Roman" w:cs="Times New Roman"/>
-          <w:sz w:val="28"/>
-          <w:szCs w:val="28"/>
-        </w:rPr>
-        <w:t>kiểm</w:t>
-      </w:r>
-      <w:proofErr w:type="gramEnd"/>
-      <w:r>
-        <w:rPr>
-          <w:rFonts w:ascii="Times New Roman" w:eastAsia="Calibri" w:hAnsi="Times New Roman" w:cs="Times New Roman"/>
-          <w:sz w:val="28"/>
-          <w:szCs w:val="28"/>
-        </w:rPr>
-        <w:t xml:space="preserve"> tra tính tồn tại của</w:t>
+        <w:t xml:space="preserve"> cũng</w:t>
+      </w:r>
+      <w:r>
+        <w:rPr>
+          <w:rFonts w:ascii="Times New Roman" w:eastAsia="Calibri" w:hAnsi="Times New Roman" w:cs="Times New Roman"/>
+          <w:sz w:val="28"/>
+          <w:szCs w:val="28"/>
+        </w:rPr>
+        <w:t xml:space="preserve"> sẽ </w:t>
+      </w:r>
+      <w:r>
+        <w:rPr>
+          <w:rFonts w:ascii="Times New Roman" w:eastAsia="Calibri" w:hAnsi="Times New Roman" w:cs="Times New Roman"/>
+          <w:sz w:val="28"/>
+          <w:szCs w:val="28"/>
+        </w:rPr>
+        <w:t>kiểm tra tính tồn tại của</w:t>
       </w:r>
       <w:r>
         <w:rPr>
@@ -1937,7 +2159,23 @@
           <w:sz w:val="28"/>
           <w:szCs w:val="28"/>
         </w:rPr>
-        <w:t xml:space="preserve"> sẽ lưu các bài báo không có trong DBLP xuống cơ sở dữ liệu.</w:t>
+        <w:t xml:space="preserve"> sẽ lưu các bài báo không có trong DBLP xuống cơ sở dữ liệu</w:t>
+      </w:r>
+      <w:r>
+        <w:rPr>
+          <w:rFonts w:ascii="Times New Roman" w:eastAsia="Calibri" w:hAnsi="Times New Roman" w:cs="Times New Roman"/>
+          <w:sz w:val="28"/>
+          <w:szCs w:val="28"/>
+        </w:rPr>
+        <w:t xml:space="preserve"> điều này đảm bảo dữ liệu của hệ thống là đầy đủ và chính xác</w:t>
+      </w:r>
+      <w:r>
+        <w:rPr>
+          <w:rFonts w:ascii="Times New Roman" w:eastAsia="Calibri" w:hAnsi="Times New Roman" w:cs="Times New Roman"/>
+          <w:sz w:val="28"/>
+          <w:szCs w:val="28"/>
+        </w:rPr>
+        <w:t>.</w:t>
       </w:r>
       <w:r>
         <w:rPr>
@@ -2015,15 +2253,31 @@
           <w:sz w:val="28"/>
           <w:szCs w:val="28"/>
         </w:rPr>
-        <w:t>Trong phần 3 chúng tôi sẽ giới thiệu cấu trúc củ</w:t>
-      </w:r>
-      <w:r>
-        <w:rPr>
-          <w:rFonts w:ascii="Times New Roman" w:eastAsia="Calibri" w:hAnsi="Times New Roman" w:cs="Times New Roman"/>
-          <w:sz w:val="28"/>
-          <w:szCs w:val="28"/>
-        </w:rPr>
-        <w:t>a hệ thống</w:t>
+        <w:t xml:space="preserve">Trong phần 3 sẽ giới thiệu cấu trúc </w:t>
+      </w:r>
+      <w:r>
+        <w:rPr>
+          <w:rFonts w:ascii="Times New Roman" w:eastAsia="Calibri" w:hAnsi="Times New Roman" w:cs="Times New Roman"/>
+          <w:sz w:val="28"/>
+          <w:szCs w:val="28"/>
+        </w:rPr>
+        <w:t xml:space="preserve">và các module trong </w:t>
+      </w:r>
+      <w:r>
+        <w:rPr>
+          <w:rFonts w:ascii="Times New Roman" w:eastAsia="Calibri" w:hAnsi="Times New Roman" w:cs="Times New Roman"/>
+          <w:sz w:val="28"/>
+          <w:szCs w:val="28"/>
+        </w:rPr>
+        <w:t>hệ thống</w:t>
+      </w:r>
+      <w:r>
+        <w:rPr>
+          <w:rFonts w:ascii="Times New Roman" w:eastAsia="Calibri" w:hAnsi="Times New Roman" w:cs="Times New Roman"/>
+          <w:sz w:val="28"/>
+          <w:szCs w:val="28"/>
+        </w:rPr>
+        <w:t xml:space="preserve"> của chúng tôi</w:t>
       </w:r>
       <w:r>
         <w:rPr>
@@ -2049,7 +2303,23 @@
           <w:sz w:val="28"/>
           <w:szCs w:val="28"/>
         </w:rPr>
-        <w:t>Phần 4 sẽ đưa ra một số đánh giá về ứng dụng.</w:t>
+        <w:t>Phần 4 sẽ đưa ra một số</w:t>
+      </w:r>
+      <w:r>
+        <w:rPr>
+          <w:rFonts w:ascii="Times New Roman" w:eastAsia="Calibri" w:hAnsi="Times New Roman" w:cs="Times New Roman"/>
+          <w:sz w:val="28"/>
+          <w:szCs w:val="28"/>
+        </w:rPr>
+        <w:t xml:space="preserve"> đánh giá khi chạy ứng dụng</w:t>
+      </w:r>
+      <w:r>
+        <w:rPr>
+          <w:rFonts w:ascii="Times New Roman" w:eastAsia="Calibri" w:hAnsi="Times New Roman" w:cs="Times New Roman"/>
+          <w:sz w:val="28"/>
+          <w:szCs w:val="28"/>
+        </w:rPr>
+        <w:t>.</w:t>
       </w:r>
       <w:proofErr w:type="gramEnd"/>
       <w:r>
@@ -2067,7 +2337,23 @@
           <w:sz w:val="28"/>
           <w:szCs w:val="28"/>
         </w:rPr>
-        <w:t>Phần cuối chúng tôi sẽ đưa ra kết luận và hướng phát triển của ứng dụng.</w:t>
+        <w:t xml:space="preserve">Phần cuối chúng tôi sẽ đưa ra kết luận và hướng phát triển của </w:t>
+      </w:r>
+      <w:r>
+        <w:rPr>
+          <w:rFonts w:ascii="Times New Roman" w:eastAsia="Calibri" w:hAnsi="Times New Roman" w:cs="Times New Roman"/>
+          <w:sz w:val="28"/>
+          <w:szCs w:val="28"/>
+        </w:rPr>
+        <w:t>hệ thống</w:t>
+      </w:r>
+      <w:r>
+        <w:rPr>
+          <w:rFonts w:ascii="Times New Roman" w:eastAsia="Calibri" w:hAnsi="Times New Roman" w:cs="Times New Roman"/>
+          <w:sz w:val="28"/>
+          <w:szCs w:val="28"/>
+        </w:rPr>
+        <w:t>.</w:t>
       </w:r>
       <w:proofErr w:type="gramEnd"/>
     </w:p>
@@ -2093,8 +2379,34 @@
           <w:sz w:val="28"/>
           <w:szCs w:val="28"/>
         </w:rPr>
-        <w:lastRenderedPageBreak/>
-        <w:t>Những ứng dụng liên quan</w:t>
+        <w:t>Nhữ</w:t>
+      </w:r>
+      <w:r>
+        <w:rPr>
+          <w:rFonts w:ascii="Times New Roman" w:hAnsi="Times New Roman" w:cs="Times New Roman"/>
+          <w:b/>
+          <w:sz w:val="28"/>
+          <w:szCs w:val="28"/>
+        </w:rPr>
+        <w:t xml:space="preserve">ng nghiên cứu- ứng dụng </w:t>
+      </w:r>
+      <w:r>
+        <w:rPr>
+          <w:rFonts w:ascii="Times New Roman" w:hAnsi="Times New Roman" w:cs="Times New Roman"/>
+          <w:b/>
+          <w:sz w:val="28"/>
+          <w:szCs w:val="28"/>
+        </w:rPr>
+        <w:t>liên quan</w:t>
+      </w:r>
+      <w:r>
+        <w:rPr>
+          <w:rFonts w:ascii="Times New Roman" w:hAnsi="Times New Roman" w:cs="Times New Roman"/>
+          <w:b/>
+          <w:sz w:val="28"/>
+          <w:szCs w:val="28"/>
+        </w:rPr>
+        <w:t>.</w:t>
       </w:r>
     </w:p>
     <w:p>
@@ -2154,7 +2466,23 @@
           <w:sz w:val="28"/>
           <w:szCs w:val="28"/>
         </w:rPr>
-        <w:t xml:space="preserve"> Trong hệ thống này sẽ rút trích các thông tin chỉ mục các bài báo từ </w:t>
+        <w:t xml:space="preserve"> </w:t>
+      </w:r>
+      <w:r>
+        <w:rPr>
+          <w:rFonts w:ascii="Times New Roman" w:hAnsi="Times New Roman" w:cs="Times New Roman"/>
+          <w:sz w:val="28"/>
+          <w:szCs w:val="28"/>
+        </w:rPr>
+        <w:t>Hệ thống</w:t>
+      </w:r>
+      <w:r>
+        <w:rPr>
+          <w:rFonts w:ascii="Times New Roman" w:hAnsi="Times New Roman" w:cs="Times New Roman"/>
+          <w:sz w:val="28"/>
+          <w:szCs w:val="28"/>
+        </w:rPr>
+        <w:t xml:space="preserve"> sẽ rút trích các thông tin chỉ mục các bài báo từ </w:t>
       </w:r>
       <w:proofErr w:type="gramStart"/>
       <w:r>
@@ -2212,7 +2540,23 @@
           <w:sz w:val="28"/>
           <w:szCs w:val="28"/>
         </w:rPr>
-        <w:t xml:space="preserve"> tìm kiếm.</w:t>
+        <w:t xml:space="preserve"> tìm kiếm</w:t>
+      </w:r>
+      <w:r>
+        <w:rPr>
+          <w:rFonts w:ascii="Times New Roman" w:hAnsi="Times New Roman" w:cs="Times New Roman"/>
+          <w:sz w:val="28"/>
+          <w:szCs w:val="28"/>
+        </w:rPr>
+        <w:t xml:space="preserve"> các bài báo khoa học</w:t>
+      </w:r>
+      <w:r>
+        <w:rPr>
+          <w:rFonts w:ascii="Times New Roman" w:hAnsi="Times New Roman" w:cs="Times New Roman"/>
+          <w:sz w:val="28"/>
+          <w:szCs w:val="28"/>
+        </w:rPr>
+        <w:t>.</w:t>
       </w:r>
       <w:r>
         <w:rPr>
@@ -2244,6 +2588,14 @@
           <w:sz w:val="28"/>
           <w:szCs w:val="28"/>
         </w:rPr>
+        <w:t>,</w:t>
+      </w:r>
+      <w:r>
+        <w:rPr>
+          <w:rFonts w:ascii="Times New Roman" w:hAnsi="Times New Roman" w:cs="Times New Roman"/>
+          <w:sz w:val="28"/>
+          <w:szCs w:val="28"/>
+        </w:rPr>
         <w:t xml:space="preserve"> có một số</w:t>
       </w:r>
       <w:r>
@@ -2316,7 +2668,39 @@
           <w:sz w:val="28"/>
           <w:szCs w:val="28"/>
         </w:rPr>
-        <w:t>: xây dựng từ các file đề mục (tables of contents– TOCs)</w:t>
+        <w:t>: xây dựng</w:t>
+      </w:r>
+      <w:r>
+        <w:rPr>
+          <w:rFonts w:ascii="Times New Roman" w:hAnsi="Times New Roman" w:cs="Times New Roman"/>
+          <w:sz w:val="28"/>
+          <w:szCs w:val="28"/>
+        </w:rPr>
+        <w:t xml:space="preserve"> dữ liệu chỉ mục</w:t>
+      </w:r>
+      <w:r>
+        <w:rPr>
+          <w:rFonts w:ascii="Times New Roman" w:hAnsi="Times New Roman" w:cs="Times New Roman"/>
+          <w:sz w:val="28"/>
+          <w:szCs w:val="28"/>
+        </w:rPr>
+        <w:t xml:space="preserve"> từ các file đề mục (tables of contents– TOCs</w:t>
+      </w:r>
+      <w:r>
+        <w:rPr>
+          <w:rFonts w:ascii="Times New Roman" w:hAnsi="Times New Roman" w:cs="Times New Roman"/>
+          <w:sz w:val="28"/>
+          <w:szCs w:val="28"/>
+        </w:rPr>
+        <w:t xml:space="preserve"> của các cuộc hội thảo</w:t>
+      </w:r>
+      <w:r>
+        <w:rPr>
+          <w:rFonts w:ascii="Times New Roman" w:hAnsi="Times New Roman" w:cs="Times New Roman"/>
+          <w:sz w:val="28"/>
+          <w:szCs w:val="28"/>
+        </w:rPr>
+        <w:t>)</w:t>
       </w:r>
       <w:r>
         <w:rPr>
@@ -2412,7 +2796,23 @@
           <w:sz w:val="28"/>
           <w:szCs w:val="28"/>
         </w:rPr>
-        <w:t>c file PDF)</w:t>
+        <w:t>c file PDF</w:t>
+      </w:r>
+      <w:r>
+        <w:rPr>
+          <w:rFonts w:ascii="Times New Roman" w:hAnsi="Times New Roman" w:cs="Times New Roman"/>
+          <w:sz w:val="28"/>
+          <w:szCs w:val="28"/>
+        </w:rPr>
+        <w:t xml:space="preserve"> của các bài báo được công bố trên mạng</w:t>
+      </w:r>
+      <w:r>
+        <w:rPr>
+          <w:rFonts w:ascii="Times New Roman" w:hAnsi="Times New Roman" w:cs="Times New Roman"/>
+          <w:sz w:val="28"/>
+          <w:szCs w:val="28"/>
+        </w:rPr>
+        <w:t>)</w:t>
       </w:r>
       <w:r>
         <w:rPr>
@@ -2446,23 +2846,13 @@
         </w:rPr>
         <w:t>]</w:t>
       </w:r>
-      <w:proofErr w:type="gramStart"/>
-      <w:r>
-        <w:rPr>
-          <w:rFonts w:ascii="Times New Roman" w:hAnsi="Times New Roman" w:cs="Times New Roman"/>
-          <w:sz w:val="28"/>
-          <w:szCs w:val="28"/>
-        </w:rPr>
-        <w:t>,[</w:t>
-      </w:r>
-      <w:proofErr w:type="gramEnd"/>
-      <w:r>
-        <w:rPr>
-          <w:rFonts w:ascii="Times New Roman" w:hAnsi="Times New Roman" w:cs="Times New Roman"/>
-          <w:sz w:val="28"/>
-          <w:szCs w:val="28"/>
-        </w:rPr>
-        <w:t>6</w:t>
+      <w:r>
+        <w:rPr>
+          <w:rFonts w:ascii="Times New Roman" w:hAnsi="Times New Roman" w:cs="Times New Roman"/>
+          <w:sz w:val="28"/>
+          <w:szCs w:val="28"/>
+        </w:rPr>
+        <w:t>,[6</w:t>
       </w:r>
       <w:r>
         <w:rPr>
@@ -2616,7 +3006,23 @@
           <w:sz w:val="28"/>
           <w:szCs w:val="28"/>
         </w:rPr>
-        <w:t xml:space="preserve"> DBLP chứa thông tin của 1,</w:t>
+        <w:t xml:space="preserve"> DBLP chứa thông tin</w:t>
+      </w:r>
+      <w:r>
+        <w:rPr>
+          <w:rFonts w:ascii="Times New Roman" w:hAnsi="Times New Roman" w:cs="Times New Roman"/>
+          <w:sz w:val="28"/>
+          <w:szCs w:val="28"/>
+        </w:rPr>
+        <w:t xml:space="preserve"> chỉ mục</w:t>
+      </w:r>
+      <w:r>
+        <w:rPr>
+          <w:rFonts w:ascii="Times New Roman" w:hAnsi="Times New Roman" w:cs="Times New Roman"/>
+          <w:sz w:val="28"/>
+          <w:szCs w:val="28"/>
+        </w:rPr>
+        <w:t xml:space="preserve"> của 1,</w:t>
       </w:r>
       <w:r>
         <w:rPr>
@@ -2794,7 +3200,23 @@
           <w:sz w:val="28"/>
           <w:szCs w:val="28"/>
         </w:rPr>
-        <w:t xml:space="preserve">xuất ra các dạng </w:t>
+        <w:t>xuất ra các</w:t>
+      </w:r>
+      <w:r>
+        <w:rPr>
+          <w:rFonts w:ascii="Times New Roman" w:hAnsi="Times New Roman" w:cs="Times New Roman"/>
+          <w:sz w:val="28"/>
+          <w:szCs w:val="28"/>
+        </w:rPr>
+        <w:t xml:space="preserve"> định</w:t>
+      </w:r>
+      <w:r>
+        <w:rPr>
+          <w:rFonts w:ascii="Times New Roman" w:hAnsi="Times New Roman" w:cs="Times New Roman"/>
+          <w:sz w:val="28"/>
+          <w:szCs w:val="28"/>
+        </w:rPr>
+        <w:t xml:space="preserve"> dạng </w:t>
       </w:r>
       <w:bookmarkStart w:id="6" w:name="OLE_LINK3"/>
       <w:bookmarkStart w:id="7" w:name="OLE_LINK27"/>
@@ -2846,7 +3268,16 @@
           <w:sz w:val="28"/>
           <w:szCs w:val="28"/>
         </w:rPr>
-        <w:t xml:space="preserve">từ trên trang chủ của </w:t>
+        <w:t xml:space="preserve">từ </w:t>
+      </w:r>
+      <w:r>
+        <w:rPr>
+          <w:rFonts w:ascii="Times New Roman" w:hAnsi="Times New Roman" w:cs="Times New Roman"/>
+          <w:sz w:val="28"/>
+          <w:szCs w:val="28"/>
+        </w:rPr>
+        <w:lastRenderedPageBreak/>
+        <w:t xml:space="preserve">trên trang chủ của </w:t>
       </w:r>
       <w:r>
         <w:rPr>
@@ -2924,6 +3355,7 @@
           <w:szCs w:val="28"/>
         </w:rPr>
       </w:pPr>
+      <w:proofErr w:type="gramStart"/>
       <w:r>
         <w:rPr>
           <w:rFonts w:ascii="Times New Roman" w:hAnsi="Times New Roman" w:cs="Times New Roman"/>
@@ -2946,7 +3378,64 @@
           <w:sz w:val="28"/>
           <w:szCs w:val="28"/>
         </w:rPr>
-        <w:t xml:space="preserve">chúng tôi sử dụng phiên bản mới nhất của dữ liệu DBLP(Tháng 12 năm 2010)  để kiểm chứng.Chúng tôi đã thực </w:t>
+        <w:t xml:space="preserve">chúng tôi </w:t>
+      </w:r>
+      <w:r>
+        <w:rPr>
+          <w:rFonts w:ascii="Times New Roman" w:hAnsi="Times New Roman" w:cs="Times New Roman"/>
+          <w:sz w:val="28"/>
+          <w:szCs w:val="28"/>
+        </w:rPr>
+        <w:t xml:space="preserve">đã </w:t>
+      </w:r>
+      <w:r>
+        <w:rPr>
+          <w:rFonts w:ascii="Times New Roman" w:hAnsi="Times New Roman" w:cs="Times New Roman"/>
+          <w:sz w:val="28"/>
+          <w:szCs w:val="28"/>
+        </w:rPr>
+        <w:t>sử dụng phiên bản mới nhất của DBLP</w:t>
+      </w:r>
+      <w:r>
+        <w:rPr>
+          <w:rFonts w:ascii="Times New Roman" w:hAnsi="Times New Roman" w:cs="Times New Roman"/>
+          <w:sz w:val="28"/>
+          <w:szCs w:val="28"/>
+        </w:rPr>
+        <w:t xml:space="preserve"> (Tháng 12 năm 2010).</w:t>
+      </w:r>
+      <w:proofErr w:type="gramEnd"/>
+      <w:r>
+        <w:rPr>
+          <w:rFonts w:ascii="Times New Roman" w:hAnsi="Times New Roman" w:cs="Times New Roman"/>
+          <w:sz w:val="28"/>
+          <w:szCs w:val="28"/>
+        </w:rPr>
+        <w:t xml:space="preserve"> Đ</w:t>
+      </w:r>
+      <w:r>
+        <w:rPr>
+          <w:rFonts w:ascii="Times New Roman" w:hAnsi="Times New Roman" w:cs="Times New Roman"/>
+          <w:sz w:val="28"/>
+          <w:szCs w:val="28"/>
+        </w:rPr>
+        <w:t>ể kiểm chứ</w:t>
+      </w:r>
+      <w:r>
+        <w:rPr>
+          <w:rFonts w:ascii="Times New Roman" w:hAnsi="Times New Roman" w:cs="Times New Roman"/>
+          <w:sz w:val="28"/>
+          <w:szCs w:val="28"/>
+        </w:rPr>
+        <w:t>ng,c</w:t>
+      </w:r>
+      <w:r>
+        <w:rPr>
+          <w:rFonts w:ascii="Times New Roman" w:hAnsi="Times New Roman" w:cs="Times New Roman"/>
+          <w:sz w:val="28"/>
+          <w:szCs w:val="28"/>
+        </w:rPr>
+        <w:t xml:space="preserve">húng tôi đã thực </w:t>
       </w:r>
       <w:r>
         <w:rPr>
@@ -3010,7 +3499,23 @@
           <w:sz w:val="28"/>
           <w:szCs w:val="28"/>
         </w:rPr>
-        <w:t xml:space="preserve"> bao gồm cả các bài trước năm 2010 và sau 2010 sau đó tìm kiếm các bài báo này trong dữ liệu của DBLP thì được kết quả bảng 1</w:t>
+        <w:t xml:space="preserve"> bao gồm cả các bài trước năm 2010 và sau</w:t>
+      </w:r>
+      <w:r>
+        <w:rPr>
+          <w:rFonts w:ascii="Times New Roman" w:hAnsi="Times New Roman" w:cs="Times New Roman"/>
+          <w:sz w:val="28"/>
+          <w:szCs w:val="28"/>
+        </w:rPr>
+        <w:t xml:space="preserve"> năm 2010, </w:t>
+      </w:r>
+      <w:r>
+        <w:rPr>
+          <w:rFonts w:ascii="Times New Roman" w:hAnsi="Times New Roman" w:cs="Times New Roman"/>
+          <w:sz w:val="28"/>
+          <w:szCs w:val="28"/>
+        </w:rPr>
+        <w:t>sau đó tìm kiếm các bài báo này trong dữ liệu của DBLP thì được kết quả bảng 1</w:t>
       </w:r>
       <w:r>
         <w:rPr>
@@ -3201,7 +3706,6 @@
                 <w:sz w:val="28"/>
                 <w:szCs w:val="28"/>
               </w:rPr>
-              <w:lastRenderedPageBreak/>
               <w:t>(%)</w:t>
             </w:r>
           </w:p>
@@ -3225,7 +3729,6 @@
                 <w:sz w:val="28"/>
                 <w:szCs w:val="28"/>
               </w:rPr>
-              <w:lastRenderedPageBreak/>
               <w:t>Phần trăm dữ liệu trong năm 2010 không tồn tại trong DBLP</w:t>
             </w:r>
           </w:p>
@@ -3244,7 +3747,6 @@
                 <w:sz w:val="28"/>
                 <w:szCs w:val="28"/>
               </w:rPr>
-              <w:lastRenderedPageBreak/>
               <w:t>(%)</w:t>
             </w:r>
           </w:p>
@@ -3270,7 +3772,6 @@
                 <w:sz w:val="28"/>
                 <w:szCs w:val="28"/>
               </w:rPr>
-              <w:lastRenderedPageBreak/>
               <w:t>Database</w:t>
             </w:r>
           </w:p>
@@ -3558,7 +4059,7 @@
           <w:sz w:val="28"/>
           <w:szCs w:val="28"/>
         </w:rPr>
-        <w:t>một search engine để thu thập, tải các bài báo trên Internet về với các định dạng file PostScript hoặc PDF</w:t>
+        <w:t xml:space="preserve">một search engine để </w:t>
       </w:r>
       <w:r>
         <w:rPr>
@@ -3566,6 +4067,22 @@
           <w:sz w:val="28"/>
           <w:szCs w:val="28"/>
         </w:rPr>
+        <w:t xml:space="preserve">đi </w:t>
+      </w:r>
+      <w:r>
+        <w:rPr>
+          <w:rFonts w:ascii="Times New Roman" w:hAnsi="Times New Roman"/>
+          <w:sz w:val="28"/>
+          <w:szCs w:val="28"/>
+        </w:rPr>
+        <w:t>thu thập, tải các bài báo trên Internet về với các định dạng file PostScript hoặc PDF</w:t>
+      </w:r>
+      <w:r>
+        <w:rPr>
+          <w:rFonts w:ascii="Times New Roman" w:hAnsi="Times New Roman"/>
+          <w:sz w:val="28"/>
+          <w:szCs w:val="28"/>
+        </w:rPr>
         <w:t xml:space="preserve">; </w:t>
       </w:r>
       <w:r>
@@ -3630,7 +4147,7 @@
           <w:sz w:val="28"/>
           <w:szCs w:val="28"/>
         </w:rPr>
-        <w:t xml:space="preserve"> cho phép người dùng tìm kiếm thông tin trên dữ liệu chỉ mục này.</w:t>
+        <w:t>, hệ thống</w:t>
       </w:r>
       <w:r>
         <w:rPr>
@@ -3638,7 +4155,7 @@
           <w:sz w:val="28"/>
           <w:szCs w:val="28"/>
         </w:rPr>
-        <w:t xml:space="preserve"> Như vậy, đối với các bài báo mà đòi hỏi người dùng phải trả phí khi tải về như thư viện số ACM, IEEEXplore thì</w:t>
+        <w:t xml:space="preserve"> cho phép người dùng tìm kiếm thông tin</w:t>
       </w:r>
       <w:r>
         <w:rPr>
@@ -3646,6 +4163,62 @@
           <w:sz w:val="28"/>
           <w:szCs w:val="28"/>
         </w:rPr>
+        <w:t xml:space="preserve"> các bài báo</w:t>
+      </w:r>
+      <w:r>
+        <w:rPr>
+          <w:rFonts w:ascii="Times New Roman" w:hAnsi="Times New Roman"/>
+          <w:sz w:val="28"/>
+          <w:szCs w:val="28"/>
+        </w:rPr>
+        <w:t xml:space="preserve"> trên dữ liệu chỉ mục này.</w:t>
+      </w:r>
+      <w:r>
+        <w:rPr>
+          <w:rFonts w:ascii="Times New Roman" w:hAnsi="Times New Roman"/>
+          <w:sz w:val="28"/>
+          <w:szCs w:val="28"/>
+        </w:rPr>
+        <w:t xml:space="preserve"> Như vậy, đối với các bài báo mà đòi hỏi người dùng phải trả phí khi tải về như</w:t>
+      </w:r>
+      <w:r>
+        <w:rPr>
+          <w:rFonts w:ascii="Times New Roman" w:hAnsi="Times New Roman"/>
+          <w:sz w:val="28"/>
+          <w:szCs w:val="28"/>
+        </w:rPr>
+        <w:t xml:space="preserve"> các bài báo trên</w:t>
+      </w:r>
+      <w:r>
+        <w:rPr>
+          <w:rFonts w:ascii="Times New Roman" w:hAnsi="Times New Roman"/>
+          <w:sz w:val="28"/>
+          <w:szCs w:val="28"/>
+        </w:rPr>
+        <w:t xml:space="preserve"> thư viện số ACM, IEEEXplore</w:t>
+      </w:r>
+      <w:r>
+        <w:rPr>
+          <w:rFonts w:ascii="Times New Roman" w:hAnsi="Times New Roman"/>
+          <w:sz w:val="28"/>
+          <w:szCs w:val="28"/>
+        </w:rPr>
+        <w:t>, Spinger …</w:t>
+      </w:r>
+      <w:r>
+        <w:rPr>
+          <w:rFonts w:ascii="Times New Roman" w:hAnsi="Times New Roman"/>
+          <w:sz w:val="28"/>
+          <w:szCs w:val="28"/>
+        </w:rPr>
+        <w:t xml:space="preserve"> thì</w:t>
+      </w:r>
+      <w:r>
+        <w:rPr>
+          <w:rFonts w:ascii="Times New Roman" w:hAnsi="Times New Roman"/>
+          <w:sz w:val="28"/>
+          <w:szCs w:val="28"/>
+        </w:rPr>
         <w:t xml:space="preserve"> hệ thống ACI </w:t>
       </w:r>
       <w:r>
@@ -3678,7 +4251,7 @@
           <w:sz w:val="28"/>
           <w:szCs w:val="28"/>
         </w:rPr>
-        <w:t xml:space="preserve">c của bài báo mới này </w:t>
+        <w:t>c của bài báo mới này</w:t>
       </w:r>
       <w:r>
         <w:rPr>
@@ -3749,6 +4322,14 @@
           <w:sz w:val="28"/>
           <w:szCs w:val="28"/>
         </w:rPr>
+        <w:t xml:space="preserve"> </w:t>
+      </w:r>
+      <w:r>
+        <w:rPr>
+          <w:rFonts w:ascii="Times New Roman" w:hAnsi="Times New Roman"/>
+          <w:sz w:val="28"/>
+          <w:szCs w:val="28"/>
+        </w:rPr>
         <w:t>ngôn ngữ Java và có mã nguồn mở.</w:t>
       </w:r>
       <w:proofErr w:type="gramEnd"/>
@@ -3766,7 +4347,23 @@
           <w:sz w:val="28"/>
           <w:szCs w:val="28"/>
         </w:rPr>
-        <w:t>Công cụ này có chắc năng tổ chức dữ liệu chỉ mục các bài báo khoa học của người dùng t</w:t>
+        <w:t>Công cụ này có ch</w:t>
+      </w:r>
+      <w:r>
+        <w:rPr>
+          <w:rFonts w:ascii="Times New Roman" w:hAnsi="Times New Roman"/>
+          <w:sz w:val="28"/>
+          <w:szCs w:val="28"/>
+        </w:rPr>
+        <w:t>ức</w:t>
+      </w:r>
+      <w:r>
+        <w:rPr>
+          <w:rFonts w:ascii="Times New Roman" w:hAnsi="Times New Roman"/>
+          <w:sz w:val="28"/>
+          <w:szCs w:val="28"/>
+        </w:rPr>
+        <w:t xml:space="preserve"> năng tổ chức dữ liệu chỉ mục các bài báo khoa học của người dùng t</w:t>
       </w:r>
       <w:bookmarkStart w:id="8" w:name="_GoBack"/>
       <w:bookmarkEnd w:id="8"/>
@@ -3779,6 +4376,11 @@
         <w:t xml:space="preserve">hành cơ sở dữ liệu dưới dạng các file </w:t>
       </w:r>
       <w:r>
+        <w:rPr>
+          <w:rFonts w:ascii="Times New Roman" w:hAnsi="Times New Roman" w:cs="Times New Roman"/>
+          <w:sz w:val="28"/>
+          <w:szCs w:val="28"/>
+        </w:rPr>
         <w:t>BibTeX [11],</w:t>
       </w:r>
       <w:r>
@@ -3803,10 +4405,7 @@
           <w:sz w:val="28"/>
           <w:szCs w:val="28"/>
         </w:rPr>
-        <w:t xml:space="preserve"> cho phép người dùng tìm kiếm. Ngoài ra chương trình này cũng có chắc năng thu thập các bài báo từ thư viện số như </w:t>
-      </w:r>
-      <w:r>
-        <w:t>ACM, JSTOR, …</w:t>
+        <w:t xml:space="preserve"> cho phép người dùng tìm kiếm</w:t>
       </w:r>
       <w:r>
         <w:rPr>
@@ -3814,6 +4413,31 @@
           <w:sz w:val="28"/>
           <w:szCs w:val="28"/>
         </w:rPr>
+        <w:t>, tra cứu các bài báo đã tham khảo</w:t>
+      </w:r>
+      <w:r>
+        <w:rPr>
+          <w:rFonts w:ascii="Times New Roman" w:hAnsi="Times New Roman"/>
+          <w:sz w:val="28"/>
+          <w:szCs w:val="28"/>
+        </w:rPr>
+        <w:t xml:space="preserve">. Ngoài ra chương trình này cũng có chắc năng thu thập các bài báo từ thư viện số như </w:t>
+      </w:r>
+      <w:r>
+        <w:rPr>
+          <w:rFonts w:ascii="Times New Roman" w:hAnsi="Times New Roman" w:cs="Times New Roman"/>
+        </w:rPr>
+        <w:t>ACM, JSTOR</w:t>
+      </w:r>
+      <w:r>
+        <w:t>, …</w:t>
+      </w:r>
+      <w:r>
+        <w:rPr>
+          <w:rFonts w:ascii="Times New Roman" w:hAnsi="Times New Roman"/>
+          <w:sz w:val="28"/>
+          <w:szCs w:val="28"/>
+        </w:rPr>
         <w:t xml:space="preserve"> nhưng tại thời điểm chúng tôi thực hiện</w:t>
       </w:r>
       <w:r>
@@ -3830,7 +4454,16 @@
           <w:sz w:val="28"/>
           <w:szCs w:val="28"/>
         </w:rPr>
-        <w:t xml:space="preserve"> chức năng này không thể tìm kiếm dữ liệu khi người dùng yêu cầu, mặt khác các kết quả tìm kiếm về bao gồm </w:t>
+        <w:t xml:space="preserve"> chức năng </w:t>
+      </w:r>
+      <w:r>
+        <w:rPr>
+          <w:rFonts w:ascii="Times New Roman" w:hAnsi="Times New Roman"/>
+          <w:sz w:val="28"/>
+          <w:szCs w:val="28"/>
+        </w:rPr>
+        <w:lastRenderedPageBreak/>
+        <w:t xml:space="preserve">này không thể tìm kiếm dữ liệu khi người dùng yêu cầu, mặt khác các kết quả tìm kiếm về bao gồm </w:t>
       </w:r>
       <w:r>
         <w:rPr>
@@ -4105,7 +4738,7 @@
           <v:shape id="_x0000_i1025" type="#_x0000_t75" style="width:352.55pt;height:250.65pt" o:ole="">
             <v:imagedata r:id="rId8" o:title=""/>
           </v:shape>
-          <o:OLEObject Type="Embed" ProgID="PowerPoint.Slide.12" ShapeID="_x0000_i1025" DrawAspect="Content" ObjectID="_1355686434" r:id="rId9"/>
+          <o:OLEObject Type="Embed" ProgID="PowerPoint.Slide.12" ShapeID="_x0000_i1025" DrawAspect="Content" ObjectID="_1355724029" r:id="rId9"/>
         </w:object>
       </w:r>
     </w:p>
@@ -4151,6 +4784,142 @@
           <w:szCs w:val="28"/>
         </w:rPr>
       </w:pPr>
+      <w:r>
+        <w:rPr>
+          <w:rFonts w:ascii="Times New Roman" w:hAnsi="Times New Roman" w:cs="Times New Roman"/>
+          <w:sz w:val="28"/>
+          <w:szCs w:val="28"/>
+        </w:rPr>
+        <w:t>Trong hình 1</w:t>
+      </w:r>
+      <w:r>
+        <w:rPr>
+          <w:rFonts w:ascii="Times New Roman" w:hAnsi="Times New Roman" w:cs="Times New Roman"/>
+          <w:sz w:val="28"/>
+          <w:szCs w:val="28"/>
+        </w:rPr>
+        <w:t>,</w:t>
+      </w:r>
+      <w:r>
+        <w:rPr>
+          <w:rFonts w:ascii="Times New Roman" w:hAnsi="Times New Roman" w:cs="Times New Roman"/>
+          <w:sz w:val="28"/>
+          <w:szCs w:val="28"/>
+        </w:rPr>
+        <w:t xml:space="preserve"> chúng tôi giới thiệu kiến trúc của ứng dụng</w:t>
+      </w:r>
+      <w:r>
+        <w:rPr>
+          <w:rFonts w:ascii="Times New Roman" w:hAnsi="Times New Roman" w:cs="Times New Roman"/>
+          <w:sz w:val="28"/>
+          <w:szCs w:val="28"/>
+        </w:rPr>
+        <w:t xml:space="preserve">, từ khóa tìm được nhập vào từ người dùng hoặc chọn từ danh sách các chủ đề trong lĩnh vực máy tính được lấy từ </w:t>
+      </w:r>
+      <w:r>
+        <w:rPr>
+          <w:rFonts w:ascii="Times New Roman" w:hAnsi="Times New Roman" w:cs="Times New Roman"/>
+          <w:sz w:val="28"/>
+          <w:szCs w:val="28"/>
+        </w:rPr>
+        <w:t>Wikipedia [</w:t>
+      </w:r>
+      <w:r>
+        <w:rPr>
+          <w:rFonts w:ascii="Times New Roman" w:hAnsi="Times New Roman" w:cs="Times New Roman"/>
+          <w:sz w:val="28"/>
+          <w:szCs w:val="28"/>
+        </w:rPr>
+        <w:t>10</w:t>
+      </w:r>
+      <w:r>
+        <w:rPr>
+          <w:rFonts w:ascii="Times New Roman" w:hAnsi="Times New Roman" w:cs="Times New Roman"/>
+          <w:sz w:val="28"/>
+          <w:szCs w:val="28"/>
+        </w:rPr>
+        <w:t>]</w:t>
+      </w:r>
+      <w:r>
+        <w:rPr>
+          <w:rFonts w:ascii="Times New Roman" w:hAnsi="Times New Roman" w:cs="Times New Roman"/>
+          <w:sz w:val="28"/>
+          <w:szCs w:val="28"/>
+        </w:rPr>
+        <w:t>, đ</w:t>
+      </w:r>
+      <w:r>
+        <w:rPr>
+          <w:rFonts w:ascii="Times New Roman" w:hAnsi="Times New Roman" w:cs="Times New Roman"/>
+          <w:sz w:val="28"/>
+          <w:szCs w:val="28"/>
+        </w:rPr>
+        <w:t xml:space="preserve">iều này đảm bảo được sự chính xác cho xác định các bài báo thuộc lĩnh vực khoa học máy tính. </w:t>
+      </w:r>
+      <w:r>
+        <w:rPr>
+          <w:rFonts w:ascii="Times New Roman" w:hAnsi="Times New Roman" w:cs="Times New Roman"/>
+          <w:sz w:val="28"/>
+          <w:szCs w:val="28"/>
+        </w:rPr>
+        <w:t xml:space="preserve"> </w:t>
+      </w:r>
+      <w:r>
+        <w:rPr>
+          <w:rFonts w:ascii="Times New Roman" w:hAnsi="Times New Roman" w:cs="Times New Roman"/>
+          <w:sz w:val="28"/>
+          <w:szCs w:val="28"/>
+        </w:rPr>
+        <w:t>Sau khi nhận được kết quả trả về từ các thư viện số - là các đường link tới các bài báo phù hợp với từ khóa tìm kiếm trong thư viện số</w:t>
+      </w:r>
+      <w:r>
+        <w:rPr>
+          <w:rFonts w:ascii="Times New Roman" w:hAnsi="Times New Roman" w:cs="Times New Roman"/>
+          <w:sz w:val="28"/>
+          <w:szCs w:val="28"/>
+        </w:rPr>
+        <w:t xml:space="preserve">, module rút trích thông tin bài báo </w:t>
+      </w:r>
+      <w:r>
+        <w:rPr>
+          <w:rFonts w:ascii="Times New Roman" w:hAnsi="Times New Roman" w:cs="Times New Roman"/>
+          <w:sz w:val="28"/>
+          <w:szCs w:val="28"/>
+        </w:rPr>
+        <w:t>sẽ sử dụng các</w:t>
+      </w:r>
+      <w:r>
+        <w:rPr>
+          <w:rFonts w:ascii="Times New Roman" w:hAnsi="Times New Roman" w:cs="Times New Roman"/>
+          <w:sz w:val="28"/>
+          <w:szCs w:val="28"/>
+        </w:rPr>
+        <w:t xml:space="preserve"> trình</w:t>
+      </w:r>
+      <w:r>
+        <w:rPr>
+          <w:rFonts w:ascii="Times New Roman" w:hAnsi="Times New Roman" w:cs="Times New Roman"/>
+          <w:sz w:val="28"/>
+          <w:szCs w:val="28"/>
+        </w:rPr>
+        <w:t xml:space="preserve"> phân tích và áp dụng các luật để nhận</w:t>
+      </w:r>
+      <w:r>
+        <w:rPr>
+          <w:rFonts w:ascii="Times New Roman" w:hAnsi="Times New Roman" w:cs="Times New Roman"/>
+          <w:sz w:val="28"/>
+          <w:szCs w:val="28"/>
+        </w:rPr>
+        <w:t xml:space="preserve"> điện và</w:t>
+      </w:r>
+      <w:r>
+        <w:rPr>
+          <w:rFonts w:ascii="Times New Roman" w:hAnsi="Times New Roman" w:cs="Times New Roman"/>
+          <w:sz w:val="28"/>
+          <w:szCs w:val="28"/>
+        </w:rPr>
+        <w:t xml:space="preserve"> rút ra các thông tin chỉ mục bài báo. </w:t>
+      </w:r>
       <w:proofErr w:type="gramStart"/>
       <w:r>
         <w:rPr>
@@ -4158,170 +4927,6 @@
           <w:sz w:val="28"/>
           <w:szCs w:val="28"/>
         </w:rPr>
-        <w:t>Trong hình 1</w:t>
-      </w:r>
-      <w:r>
-        <w:rPr>
-          <w:rFonts w:ascii="Times New Roman" w:hAnsi="Times New Roman" w:cs="Times New Roman"/>
-          <w:sz w:val="28"/>
-          <w:szCs w:val="28"/>
-        </w:rPr>
-        <w:t>,</w:t>
-      </w:r>
-      <w:r>
-        <w:rPr>
-          <w:rFonts w:ascii="Times New Roman" w:hAnsi="Times New Roman" w:cs="Times New Roman"/>
-          <w:sz w:val="28"/>
-          <w:szCs w:val="28"/>
-        </w:rPr>
-        <w:t xml:space="preserve"> chúng tôi giới thiệu kiến trúc của ứng dụng</w:t>
-      </w:r>
-      <w:r>
-        <w:rPr>
-          <w:rFonts w:ascii="Times New Roman" w:hAnsi="Times New Roman" w:cs="Times New Roman"/>
-          <w:sz w:val="28"/>
-          <w:szCs w:val="28"/>
-        </w:rPr>
-        <w:t xml:space="preserve">, từ khóa tìm kiếm các bài báo trong lĩnh vực khoa học máy tính được nhập vào từ người dùng hoặc chọn từ danh sách các chủ đề trong lĩnh vực máy tính được lấy từ </w:t>
-      </w:r>
-      <w:r>
-        <w:rPr>
-          <w:rFonts w:ascii="Times New Roman" w:hAnsi="Times New Roman" w:cs="Times New Roman"/>
-          <w:sz w:val="28"/>
-          <w:szCs w:val="28"/>
-        </w:rPr>
-        <w:t>Wikipedia [</w:t>
-      </w:r>
-      <w:r>
-        <w:rPr>
-          <w:rFonts w:ascii="Times New Roman" w:hAnsi="Times New Roman" w:cs="Times New Roman"/>
-          <w:sz w:val="28"/>
-          <w:szCs w:val="28"/>
-        </w:rPr>
-        <w:t>10</w:t>
-      </w:r>
-      <w:r>
-        <w:rPr>
-          <w:rFonts w:ascii="Times New Roman" w:hAnsi="Times New Roman" w:cs="Times New Roman"/>
-          <w:sz w:val="28"/>
-          <w:szCs w:val="28"/>
-        </w:rPr>
-        <w:t>]</w:t>
-      </w:r>
-      <w:r>
-        <w:rPr>
-          <w:rFonts w:ascii="Times New Roman" w:hAnsi="Times New Roman" w:cs="Times New Roman"/>
-          <w:sz w:val="28"/>
-          <w:szCs w:val="28"/>
-        </w:rPr>
-        <w:t>.</w:t>
-      </w:r>
-      <w:proofErr w:type="gramEnd"/>
-      <w:r>
-        <w:rPr>
-          <w:rFonts w:ascii="Times New Roman" w:hAnsi="Times New Roman" w:cs="Times New Roman"/>
-          <w:sz w:val="28"/>
-          <w:szCs w:val="28"/>
-        </w:rPr>
-        <w:t xml:space="preserve"> </w:t>
-      </w:r>
-      <w:proofErr w:type="gramStart"/>
-      <w:r>
-        <w:rPr>
-          <w:rFonts w:ascii="Times New Roman" w:hAnsi="Times New Roman" w:cs="Times New Roman"/>
-          <w:sz w:val="28"/>
-          <w:szCs w:val="28"/>
-        </w:rPr>
-        <w:t>Đ</w:t>
-      </w:r>
-      <w:r>
-        <w:rPr>
-          <w:rFonts w:ascii="Times New Roman" w:hAnsi="Times New Roman" w:cs="Times New Roman"/>
-          <w:sz w:val="28"/>
-          <w:szCs w:val="28"/>
-        </w:rPr>
-        <w:t>iều này đảm bảo được sự chính xác cho xác định các bài báo thuộc lĩnh vực khoa học máy tính.</w:t>
-      </w:r>
-      <w:proofErr w:type="gramEnd"/>
-      <w:r>
-        <w:rPr>
-          <w:rFonts w:ascii="Times New Roman" w:hAnsi="Times New Roman" w:cs="Times New Roman"/>
-          <w:sz w:val="28"/>
-          <w:szCs w:val="28"/>
-        </w:rPr>
-        <w:t xml:space="preserve"> </w:t>
-      </w:r>
-      <w:r>
-        <w:rPr>
-          <w:rFonts w:ascii="Times New Roman" w:hAnsi="Times New Roman" w:cs="Times New Roman"/>
-          <w:sz w:val="28"/>
-          <w:szCs w:val="28"/>
-        </w:rPr>
-        <w:t xml:space="preserve"> </w:t>
-      </w:r>
-      <w:r>
-        <w:rPr>
-          <w:rFonts w:ascii="Times New Roman" w:hAnsi="Times New Roman" w:cs="Times New Roman"/>
-          <w:sz w:val="28"/>
-          <w:szCs w:val="28"/>
-        </w:rPr>
-        <w:t>Sau khi nhận được kết quả trả về từ các thư viện số - là các đường link tới các bài báo phù hợp với từ khóa tìm kiếm trong thư viện số</w:t>
-      </w:r>
-      <w:r>
-        <w:rPr>
-          <w:rFonts w:ascii="Times New Roman" w:hAnsi="Times New Roman" w:cs="Times New Roman"/>
-          <w:sz w:val="28"/>
-          <w:szCs w:val="28"/>
-        </w:rPr>
-        <w:t xml:space="preserve">, module rút trích thông tin bài báo </w:t>
-      </w:r>
-      <w:r>
-        <w:rPr>
-          <w:rFonts w:ascii="Times New Roman" w:hAnsi="Times New Roman" w:cs="Times New Roman"/>
-          <w:sz w:val="28"/>
-          <w:szCs w:val="28"/>
-        </w:rPr>
-        <w:t>sẽ sử dụng các</w:t>
-      </w:r>
-      <w:r>
-        <w:rPr>
-          <w:rFonts w:ascii="Times New Roman" w:hAnsi="Times New Roman" w:cs="Times New Roman"/>
-          <w:sz w:val="28"/>
-          <w:szCs w:val="28"/>
-        </w:rPr>
-        <w:t xml:space="preserve"> trình</w:t>
-      </w:r>
-      <w:r>
-        <w:rPr>
-          <w:rFonts w:ascii="Times New Roman" w:hAnsi="Times New Roman" w:cs="Times New Roman"/>
-          <w:sz w:val="28"/>
-          <w:szCs w:val="28"/>
-        </w:rPr>
-        <w:t xml:space="preserve"> phân tích và áp dụng các luật để nhận</w:t>
-      </w:r>
-      <w:r>
-        <w:rPr>
-          <w:rFonts w:ascii="Times New Roman" w:hAnsi="Times New Roman" w:cs="Times New Roman"/>
-          <w:sz w:val="28"/>
-          <w:szCs w:val="28"/>
-        </w:rPr>
-        <w:t xml:space="preserve"> điện và</w:t>
-      </w:r>
-      <w:r>
-        <w:rPr>
-          <w:rFonts w:ascii="Times New Roman" w:hAnsi="Times New Roman" w:cs="Times New Roman"/>
-          <w:sz w:val="28"/>
-          <w:szCs w:val="28"/>
-        </w:rPr>
-        <w:t xml:space="preserve"> rút ra các thông tin chỉ mục bài báo. </w:t>
-      </w:r>
-      <w:proofErr w:type="gramStart"/>
-      <w:r>
-        <w:rPr>
-          <w:rFonts w:ascii="Times New Roman" w:hAnsi="Times New Roman" w:cs="Times New Roman"/>
-          <w:sz w:val="28"/>
-          <w:szCs w:val="28"/>
-        </w:rPr>
         <w:t>Từ thông tin chỉ mục củ</w:t>
       </w:r>
       <w:r>
@@ -4362,7 +4967,16 @@
           <w:sz w:val="28"/>
           <w:szCs w:val="28"/>
         </w:rPr>
-        <w:t xml:space="preserve"> của bài báo trong DBLP</w:t>
+        <w:t xml:space="preserve"> của bài </w:t>
+      </w:r>
+      <w:r>
+        <w:rPr>
+          <w:rFonts w:ascii="Times New Roman" w:hAnsi="Times New Roman" w:cs="Times New Roman"/>
+          <w:sz w:val="28"/>
+          <w:szCs w:val="28"/>
+        </w:rPr>
+        <w:lastRenderedPageBreak/>
+        <w:t>báo trong DBLP</w:t>
       </w:r>
       <w:r>
         <w:rPr>
@@ -4544,25 +5158,7 @@
           <w:sz w:val="28"/>
           <w:szCs w:val="28"/>
         </w:rPr>
-        <w:t xml:space="preserve">. </w:t>
-      </w:r>
-      <w:proofErr w:type="gramStart"/>
-      <w:r>
-        <w:rPr>
-          <w:rFonts w:ascii="Times New Roman" w:hAnsi="Times New Roman" w:cs="Times New Roman"/>
-          <w:sz w:val="28"/>
-          <w:szCs w:val="28"/>
-        </w:rPr>
-        <w:t>Hệ  thống</w:t>
-      </w:r>
-      <w:proofErr w:type="gramEnd"/>
-      <w:r>
-        <w:rPr>
-          <w:rFonts w:ascii="Times New Roman" w:hAnsi="Times New Roman" w:cs="Times New Roman"/>
-          <w:sz w:val="28"/>
-          <w:szCs w:val="28"/>
-        </w:rPr>
-        <w:t xml:space="preserve"> </w:t>
+        <w:t xml:space="preserve">. Hệ thống </w:t>
       </w:r>
       <w:r>
         <w:rPr>
@@ -4620,7 +5216,6 @@
           <w:sz w:val="28"/>
           <w:szCs w:val="28"/>
         </w:rPr>
-        <w:lastRenderedPageBreak/>
         <w:t xml:space="preserve"> </w:t>
       </w:r>
       <w:r>
@@ -5516,6 +6111,7 @@
           <w:sz w:val="28"/>
           <w:szCs w:val="28"/>
         </w:rPr>
+        <w:lastRenderedPageBreak/>
         <w:t xml:space="preserve">Để </w:t>
       </w:r>
       <w:r>
@@ -5532,15 +6128,31 @@
           <w:sz w:val="28"/>
           <w:szCs w:val="28"/>
         </w:rPr>
-        <w:t xml:space="preserve">bài báo được </w:t>
-      </w:r>
-      <w:r>
-        <w:rPr>
-          <w:rFonts w:ascii="Times New Roman" w:hAnsi="Times New Roman" w:cs="Times New Roman"/>
-          <w:sz w:val="28"/>
-          <w:szCs w:val="28"/>
-        </w:rPr>
-        <w:t xml:space="preserve">hệ </w:t>
+        <w:t xml:space="preserve">bài báo </w:t>
+      </w:r>
+      <w:r>
+        <w:rPr>
+          <w:rFonts w:ascii="Times New Roman" w:hAnsi="Times New Roman" w:cs="Times New Roman"/>
+          <w:sz w:val="28"/>
+          <w:szCs w:val="28"/>
+        </w:rPr>
+        <w:t>mà</w:t>
+      </w:r>
+      <w:r>
+        <w:rPr>
+          <w:rFonts w:ascii="Times New Roman" w:hAnsi="Times New Roman" w:cs="Times New Roman"/>
+          <w:sz w:val="28"/>
+          <w:szCs w:val="28"/>
+        </w:rPr>
+        <w:t xml:space="preserve"> </w:t>
+      </w:r>
+      <w:r>
+        <w:rPr>
+          <w:rFonts w:ascii="Times New Roman" w:hAnsi="Times New Roman" w:cs="Times New Roman"/>
+          <w:sz w:val="28"/>
+          <w:szCs w:val="28"/>
+        </w:rPr>
+        <w:t xml:space="preserve">hệ thống </w:t>
       </w:r>
       <w:proofErr w:type="gramStart"/>
       <w:r>
@@ -5549,15 +6161,7 @@
           <w:sz w:val="28"/>
           <w:szCs w:val="28"/>
         </w:rPr>
-        <w:t xml:space="preserve">thống </w:t>
-      </w:r>
-      <w:r>
-        <w:rPr>
-          <w:rFonts w:ascii="Times New Roman" w:hAnsi="Times New Roman" w:cs="Times New Roman"/>
-          <w:sz w:val="28"/>
-          <w:szCs w:val="28"/>
-        </w:rPr>
-        <w:t xml:space="preserve"> thu</w:t>
+        <w:t>thu</w:t>
       </w:r>
       <w:proofErr w:type="gramEnd"/>
       <w:r>
@@ -5566,23 +6170,55 @@
           <w:sz w:val="28"/>
           <w:szCs w:val="28"/>
         </w:rPr>
-        <w:t xml:space="preserve"> thập về không bị trùng lặp với những dữ liệu đã có trong </w:t>
-      </w:r>
-      <w:r>
-        <w:rPr>
-          <w:rFonts w:ascii="Times New Roman" w:hAnsi="Times New Roman" w:cs="Times New Roman"/>
-          <w:sz w:val="28"/>
-          <w:szCs w:val="28"/>
-        </w:rPr>
-        <w:t>dữ liệu cũng như trong DBLP thì hệ thống</w:t>
-      </w:r>
-      <w:r>
-        <w:rPr>
-          <w:rFonts w:ascii="Times New Roman" w:hAnsi="Times New Roman" w:cs="Times New Roman"/>
-          <w:sz w:val="28"/>
-          <w:szCs w:val="28"/>
-        </w:rPr>
-        <w:t xml:space="preserve"> sẽ kiểm tra</w:t>
+        <w:t xml:space="preserve"> thập về không bị trùng lặp với nhữ</w:t>
+      </w:r>
+      <w:r>
+        <w:rPr>
+          <w:rFonts w:ascii="Times New Roman" w:hAnsi="Times New Roman" w:cs="Times New Roman"/>
+          <w:sz w:val="28"/>
+          <w:szCs w:val="28"/>
+        </w:rPr>
+        <w:t xml:space="preserve">ng bài báo </w:t>
+      </w:r>
+      <w:r>
+        <w:rPr>
+          <w:rFonts w:ascii="Times New Roman" w:hAnsi="Times New Roman" w:cs="Times New Roman"/>
+          <w:sz w:val="28"/>
+          <w:szCs w:val="28"/>
+        </w:rPr>
+        <w:t xml:space="preserve">đã có trong </w:t>
+      </w:r>
+      <w:r>
+        <w:rPr>
+          <w:rFonts w:ascii="Times New Roman" w:hAnsi="Times New Roman" w:cs="Times New Roman"/>
+          <w:sz w:val="28"/>
+          <w:szCs w:val="28"/>
+        </w:rPr>
+        <w:t xml:space="preserve">cơ sở </w:t>
+      </w:r>
+      <w:r>
+        <w:rPr>
+          <w:rFonts w:ascii="Times New Roman" w:hAnsi="Times New Roman" w:cs="Times New Roman"/>
+          <w:sz w:val="28"/>
+          <w:szCs w:val="28"/>
+        </w:rPr>
+        <w:t>dữ liệu</w:t>
+      </w:r>
+      <w:r>
+        <w:rPr>
+          <w:rFonts w:ascii="Times New Roman" w:hAnsi="Times New Roman" w:cs="Times New Roman"/>
+          <w:sz w:val="28"/>
+          <w:szCs w:val="28"/>
+        </w:rPr>
+        <w:t xml:space="preserve"> cũng như trong DBLP thì hệ thống </w:t>
+      </w:r>
+      <w:r>
+        <w:rPr>
+          <w:rFonts w:ascii="Times New Roman" w:hAnsi="Times New Roman" w:cs="Times New Roman"/>
+          <w:sz w:val="28"/>
+          <w:szCs w:val="28"/>
+        </w:rPr>
+        <w:t>sẽ kiểm tra</w:t>
       </w:r>
       <w:r>
         <w:rPr>
@@ -5690,8 +6326,202 @@
           <w:sz w:val="28"/>
           <w:szCs w:val="28"/>
         </w:rPr>
+        <w:t xml:space="preserve"> Tiêu đề của bài báo được loại bỏ khoảng trắng và các đấu</w:t>
+      </w:r>
+      <w:proofErr w:type="gramStart"/>
+      <w:r>
+        <w:rPr>
+          <w:rFonts w:ascii="Times New Roman" w:hAnsi="Times New Roman" w:cs="Times New Roman"/>
+          <w:sz w:val="28"/>
+          <w:szCs w:val="28"/>
+        </w:rPr>
+        <w:t>,</w:t>
+      </w:r>
+      <w:r>
+        <w:rPr>
+          <w:rFonts w:ascii="Times New Roman" w:hAnsi="Times New Roman" w:cs="Times New Roman"/>
+          <w:sz w:val="28"/>
+          <w:szCs w:val="28"/>
+        </w:rPr>
+        <w:t>ký</w:t>
+      </w:r>
+      <w:proofErr w:type="gramEnd"/>
+      <w:r>
+        <w:rPr>
+          <w:rFonts w:ascii="Times New Roman" w:hAnsi="Times New Roman" w:cs="Times New Roman"/>
+          <w:sz w:val="28"/>
+          <w:szCs w:val="28"/>
+        </w:rPr>
+        <w:t xml:space="preserve"> tự không có nghĩa như “!”,</w:t>
+      </w:r>
+      <w:r>
+        <w:rPr>
+          <w:rFonts w:ascii="Times New Roman" w:hAnsi="Times New Roman" w:cs="Times New Roman"/>
+          <w:sz w:val="28"/>
+          <w:szCs w:val="28"/>
+        </w:rPr>
+        <w:t xml:space="preserve"> “?” </w:t>
+      </w:r>
+      <w:r>
+        <w:rPr>
+          <w:rFonts w:ascii="Times New Roman" w:hAnsi="Times New Roman" w:cs="Times New Roman"/>
+          <w:sz w:val="28"/>
+          <w:szCs w:val="28"/>
+        </w:rPr>
+        <w:t>… và được chuyển về chữ thường</w:t>
+      </w:r>
+      <w:r>
+        <w:rPr>
+          <w:rFonts w:ascii="Times New Roman" w:hAnsi="Times New Roman" w:cs="Times New Roman"/>
+          <w:sz w:val="28"/>
+          <w:szCs w:val="28"/>
+        </w:rPr>
+        <w:t xml:space="preserve">. Sau đó hệ thống </w:t>
+      </w:r>
+      <w:r>
+        <w:rPr>
+          <w:rFonts w:ascii="Times New Roman" w:hAnsi="Times New Roman" w:cs="Times New Roman"/>
+          <w:sz w:val="28"/>
+          <w:szCs w:val="28"/>
+        </w:rPr>
+        <w:t>sẽ thực hiện việc kiểm tra bằng cách tìm trong dữ liệu của DBLP và cơ sở dữ liệ</w:t>
+      </w:r>
+      <w:r>
+        <w:rPr>
+          <w:rFonts w:ascii="Times New Roman" w:hAnsi="Times New Roman" w:cs="Times New Roman"/>
+          <w:sz w:val="28"/>
+          <w:szCs w:val="28"/>
+        </w:rPr>
+        <w:t>u</w:t>
+      </w:r>
+      <w:r>
+        <w:rPr>
+          <w:rFonts w:ascii="Times New Roman" w:hAnsi="Times New Roman" w:cs="Times New Roman"/>
+          <w:sz w:val="28"/>
+          <w:szCs w:val="28"/>
+        </w:rPr>
+        <w:t xml:space="preserve"> DBSA</w:t>
+      </w:r>
+      <w:r>
+        <w:rPr>
+          <w:rFonts w:ascii="Times New Roman" w:hAnsi="Times New Roman" w:cs="Times New Roman"/>
+          <w:sz w:val="28"/>
+          <w:szCs w:val="28"/>
+        </w:rPr>
+        <w:t xml:space="preserve"> xem có bài báo nào có tựa đề</w:t>
+      </w:r>
+      <w:r>
+        <w:rPr>
+          <w:rFonts w:ascii="Times New Roman" w:hAnsi="Times New Roman" w:cs="Times New Roman"/>
+          <w:sz w:val="28"/>
+          <w:szCs w:val="28"/>
+        </w:rPr>
+        <w:t xml:space="preserve"> như kết quả vừa tìm kiếm được không </w:t>
+      </w:r>
+      <w:r>
+        <w:rPr>
+          <w:rFonts w:ascii="Times New Roman" w:hAnsi="Times New Roman" w:cs="Times New Roman"/>
+          <w:sz w:val="28"/>
+          <w:szCs w:val="28"/>
+        </w:rPr>
+        <w:t>(tất cả các tiêu đề của các bài báo trong DBLP cũng đã đượ</w:t>
+      </w:r>
+      <w:r>
+        <w:rPr>
+          <w:rFonts w:ascii="Times New Roman" w:hAnsi="Times New Roman" w:cs="Times New Roman"/>
+          <w:sz w:val="28"/>
+          <w:szCs w:val="28"/>
+        </w:rPr>
+        <w:t xml:space="preserve">c xử lý </w:t>
+      </w:r>
+      <w:r>
+        <w:rPr>
+          <w:rFonts w:ascii="Times New Roman" w:hAnsi="Times New Roman" w:cs="Times New Roman"/>
+          <w:sz w:val="28"/>
+          <w:szCs w:val="28"/>
+        </w:rPr>
+        <w:t>theo bước trên và lưu vào một bảng trong cơ sở dữ liệu)</w:t>
+      </w:r>
+      <w:r>
+        <w:rPr>
+          <w:rFonts w:ascii="Times New Roman" w:hAnsi="Times New Roman" w:cs="Times New Roman"/>
+          <w:sz w:val="28"/>
+          <w:szCs w:val="28"/>
+        </w:rPr>
+        <w:t>. Nếu như dữ liệu về tựa đề bài báo tồn tạ</w:t>
+      </w:r>
+      <w:r>
+        <w:rPr>
+          <w:rFonts w:ascii="Times New Roman" w:hAnsi="Times New Roman" w:cs="Times New Roman"/>
+          <w:sz w:val="28"/>
+          <w:szCs w:val="28"/>
+        </w:rPr>
+        <w:t>i trong database,</w:t>
+      </w:r>
+      <w:r>
+        <w:rPr>
+          <w:rFonts w:ascii="Times New Roman" w:hAnsi="Times New Roman" w:cs="Times New Roman"/>
+          <w:sz w:val="28"/>
+          <w:szCs w:val="28"/>
+        </w:rPr>
+        <w:t xml:space="preserve"> hệ thống </w:t>
+      </w:r>
+      <w:r>
+        <w:rPr>
+          <w:rFonts w:ascii="Times New Roman" w:hAnsi="Times New Roman" w:cs="Times New Roman"/>
+          <w:sz w:val="28"/>
+          <w:szCs w:val="28"/>
+        </w:rPr>
+        <w:t>sẽ kiểm tra năm xuất bản của</w:t>
+      </w:r>
+      <w:r>
+        <w:rPr>
+          <w:rFonts w:ascii="Times New Roman" w:hAnsi="Times New Roman" w:cs="Times New Roman"/>
+          <w:sz w:val="28"/>
+          <w:szCs w:val="28"/>
+        </w:rPr>
+        <w:t xml:space="preserve"> bài báo với năm xuất bản bài báo trùng trong dữ liệu điều này </w:t>
+      </w:r>
+      <w:r>
+        <w:rPr>
+          <w:rFonts w:ascii="Times New Roman" w:hAnsi="Times New Roman" w:cs="Times New Roman"/>
+          <w:sz w:val="28"/>
+          <w:szCs w:val="28"/>
+        </w:rPr>
+        <w:t>nhằm</w:t>
+      </w:r>
+      <w:r>
+        <w:rPr>
+          <w:rFonts w:ascii="Times New Roman" w:hAnsi="Times New Roman" w:cs="Times New Roman"/>
+          <w:sz w:val="28"/>
+          <w:szCs w:val="28"/>
+        </w:rPr>
+        <w:t xml:space="preserve"> đảm bảo</w:t>
+      </w:r>
+      <w:r>
+        <w:rPr>
+          <w:rFonts w:ascii="Times New Roman" w:hAnsi="Times New Roman" w:cs="Times New Roman"/>
+          <w:sz w:val="28"/>
+          <w:szCs w:val="28"/>
+        </w:rPr>
         <w:t xml:space="preserve"> </w:t>
       </w:r>
+      <w:r>
+        <w:rPr>
+          <w:rFonts w:ascii="Times New Roman" w:hAnsi="Times New Roman" w:cs="Times New Roman"/>
+          <w:sz w:val="28"/>
+          <w:szCs w:val="28"/>
+        </w:rPr>
+        <w:t>tính chính xác của kết quả kiểm tra.</w:t>
+      </w:r>
+      <w:r>
+        <w:rPr>
+          <w:rFonts w:ascii="Times New Roman" w:hAnsi="Times New Roman" w:cs="Times New Roman"/>
+          <w:sz w:val="28"/>
+          <w:szCs w:val="28"/>
+        </w:rPr>
+        <w:t xml:space="preserve"> Kết quả so sánh sẽ được hiển thị chon người dùng lựa chọn phương </w:t>
+      </w:r>
       <w:proofErr w:type="gramStart"/>
       <w:r>
         <w:rPr>
@@ -5699,47 +6529,7 @@
           <w:sz w:val="28"/>
           <w:szCs w:val="28"/>
         </w:rPr>
-        <w:t>Tiêu đề của bài báo được loại bỏ khoảng trắng và các đấu</w:t>
-      </w:r>
-      <w:r>
-        <w:rPr>
-          <w:rFonts w:ascii="Times New Roman" w:hAnsi="Times New Roman" w:cs="Times New Roman"/>
-          <w:sz w:val="28"/>
-          <w:szCs w:val="28"/>
-        </w:rPr>
-        <w:t>-</w:t>
-      </w:r>
-      <w:r>
-        <w:rPr>
-          <w:rFonts w:ascii="Times New Roman" w:hAnsi="Times New Roman" w:cs="Times New Roman"/>
-          <w:sz w:val="28"/>
-          <w:szCs w:val="28"/>
-        </w:rPr>
-        <w:t>ký tự không có nghĩa như “!”,</w:t>
-      </w:r>
-      <w:r>
-        <w:rPr>
-          <w:rFonts w:ascii="Times New Roman" w:hAnsi="Times New Roman" w:cs="Times New Roman"/>
-          <w:sz w:val="28"/>
-          <w:szCs w:val="28"/>
-        </w:rPr>
-        <w:t xml:space="preserve"> “?” </w:t>
-      </w:r>
-      <w:r>
-        <w:rPr>
-          <w:rFonts w:ascii="Times New Roman" w:hAnsi="Times New Roman" w:cs="Times New Roman"/>
-          <w:sz w:val="28"/>
-          <w:szCs w:val="28"/>
-        </w:rPr>
-        <w:t>… và được chuyển về chữ thường</w:t>
-      </w:r>
-      <w:r>
-        <w:rPr>
-          <w:rFonts w:ascii="Times New Roman" w:hAnsi="Times New Roman" w:cs="Times New Roman"/>
-          <w:sz w:val="28"/>
-          <w:szCs w:val="28"/>
-        </w:rPr>
-        <w:t>.</w:t>
+        <w:t>án</w:t>
       </w:r>
       <w:proofErr w:type="gramEnd"/>
       <w:r>
@@ -5748,152 +6538,7 @@
           <w:sz w:val="28"/>
           <w:szCs w:val="28"/>
         </w:rPr>
-        <w:t xml:space="preserve"> Sau đó hệ thống </w:t>
-      </w:r>
-      <w:r>
-        <w:rPr>
-          <w:rFonts w:ascii="Times New Roman" w:hAnsi="Times New Roman" w:cs="Times New Roman"/>
-          <w:sz w:val="28"/>
-          <w:szCs w:val="28"/>
-        </w:rPr>
-        <w:t>sẽ thực hiện việc kiểm tra bằng cách tìm trong dữ liệu của DBLP và cơ sở dữ liệ</w:t>
-      </w:r>
-      <w:r>
-        <w:rPr>
-          <w:rFonts w:ascii="Times New Roman" w:hAnsi="Times New Roman" w:cs="Times New Roman"/>
-          <w:sz w:val="28"/>
-          <w:szCs w:val="28"/>
-        </w:rPr>
-        <w:t>u</w:t>
-      </w:r>
-      <w:r>
-        <w:rPr>
-          <w:rFonts w:ascii="Times New Roman" w:hAnsi="Times New Roman" w:cs="Times New Roman"/>
-          <w:sz w:val="28"/>
-          <w:szCs w:val="28"/>
-        </w:rPr>
-        <w:t xml:space="preserve"> DBSA</w:t>
-      </w:r>
-      <w:r>
-        <w:rPr>
-          <w:rFonts w:ascii="Times New Roman" w:hAnsi="Times New Roman" w:cs="Times New Roman"/>
-          <w:sz w:val="28"/>
-          <w:szCs w:val="28"/>
-        </w:rPr>
-        <w:t xml:space="preserve"> xem có bài báo nào có tựa đề</w:t>
-      </w:r>
-      <w:r>
-        <w:rPr>
-          <w:rFonts w:ascii="Times New Roman" w:hAnsi="Times New Roman" w:cs="Times New Roman"/>
-          <w:sz w:val="28"/>
-          <w:szCs w:val="28"/>
-        </w:rPr>
-        <w:t xml:space="preserve"> như kết quả vừa tìm kiếm được không </w:t>
-      </w:r>
-      <w:r>
-        <w:rPr>
-          <w:rFonts w:ascii="Times New Roman" w:hAnsi="Times New Roman" w:cs="Times New Roman"/>
-          <w:sz w:val="28"/>
-          <w:szCs w:val="28"/>
-        </w:rPr>
-        <w:t>(tất cả các tiêu đề của các bài báo trong DBLP cũng đã đượ</w:t>
-      </w:r>
-      <w:r>
-        <w:rPr>
-          <w:rFonts w:ascii="Times New Roman" w:hAnsi="Times New Roman" w:cs="Times New Roman"/>
-          <w:sz w:val="28"/>
-          <w:szCs w:val="28"/>
-        </w:rPr>
-        <w:t xml:space="preserve">c xử lý </w:t>
-      </w:r>
-      <w:r>
-        <w:rPr>
-          <w:rFonts w:ascii="Times New Roman" w:hAnsi="Times New Roman" w:cs="Times New Roman"/>
-          <w:sz w:val="28"/>
-          <w:szCs w:val="28"/>
-        </w:rPr>
-        <w:t xml:space="preserve">theo </w:t>
-      </w:r>
-      <w:r>
-        <w:rPr>
-          <w:rFonts w:ascii="Times New Roman" w:hAnsi="Times New Roman" w:cs="Times New Roman"/>
-          <w:sz w:val="28"/>
-          <w:szCs w:val="28"/>
-        </w:rPr>
-        <w:lastRenderedPageBreak/>
-        <w:t>bước trên và lưu vào một bảng trong cơ sở dữ liệu)</w:t>
-      </w:r>
-      <w:r>
-        <w:rPr>
-          <w:rFonts w:ascii="Times New Roman" w:hAnsi="Times New Roman" w:cs="Times New Roman"/>
-          <w:sz w:val="28"/>
-          <w:szCs w:val="28"/>
-        </w:rPr>
-        <w:t>. Nếu như dữ liệu về tựa đề bài báo tồn tạ</w:t>
-      </w:r>
-      <w:r>
-        <w:rPr>
-          <w:rFonts w:ascii="Times New Roman" w:hAnsi="Times New Roman" w:cs="Times New Roman"/>
-          <w:sz w:val="28"/>
-          <w:szCs w:val="28"/>
-        </w:rPr>
-        <w:t>i trong database,</w:t>
-      </w:r>
-      <w:r>
-        <w:rPr>
-          <w:rFonts w:ascii="Times New Roman" w:hAnsi="Times New Roman" w:cs="Times New Roman"/>
-          <w:sz w:val="28"/>
-          <w:szCs w:val="28"/>
-        </w:rPr>
-        <w:t xml:space="preserve"> hệ thống </w:t>
-      </w:r>
-      <w:r>
-        <w:rPr>
-          <w:rFonts w:ascii="Times New Roman" w:hAnsi="Times New Roman" w:cs="Times New Roman"/>
-          <w:sz w:val="28"/>
-          <w:szCs w:val="28"/>
-        </w:rPr>
-        <w:t>sẽ kiểm tra năm xuất bản của</w:t>
-      </w:r>
-      <w:r>
-        <w:rPr>
-          <w:rFonts w:ascii="Times New Roman" w:hAnsi="Times New Roman" w:cs="Times New Roman"/>
-          <w:sz w:val="28"/>
-          <w:szCs w:val="28"/>
-        </w:rPr>
-        <w:t xml:space="preserve"> bài báo với năm xuất bản bài báo trùng trong dữ liệu điều này </w:t>
-      </w:r>
-      <w:r>
-        <w:rPr>
-          <w:rFonts w:ascii="Times New Roman" w:hAnsi="Times New Roman" w:cs="Times New Roman"/>
-          <w:sz w:val="28"/>
-          <w:szCs w:val="28"/>
-        </w:rPr>
-        <w:t>nhằm</w:t>
-      </w:r>
-      <w:r>
-        <w:rPr>
-          <w:rFonts w:ascii="Times New Roman" w:hAnsi="Times New Roman" w:cs="Times New Roman"/>
-          <w:sz w:val="28"/>
-          <w:szCs w:val="28"/>
-        </w:rPr>
-        <w:t xml:space="preserve"> đảm bảo</w:t>
-      </w:r>
-      <w:r>
-        <w:rPr>
-          <w:rFonts w:ascii="Times New Roman" w:hAnsi="Times New Roman" w:cs="Times New Roman"/>
-          <w:sz w:val="28"/>
-          <w:szCs w:val="28"/>
-        </w:rPr>
-        <w:t xml:space="preserve"> </w:t>
-      </w:r>
-      <w:r>
-        <w:rPr>
-          <w:rFonts w:ascii="Times New Roman" w:hAnsi="Times New Roman" w:cs="Times New Roman"/>
-          <w:sz w:val="28"/>
-          <w:szCs w:val="28"/>
-        </w:rPr>
-        <w:t>tính chính xác của kết quả kiểm tra.</w:t>
+        <w:t xml:space="preserve"> lưu hay không lưu kết quả tìm kiếm được.</w:t>
       </w:r>
       <w:r>
         <w:rPr>
@@ -6043,6 +6688,7 @@
           <w:sz w:val="28"/>
           <w:szCs w:val="28"/>
         </w:rPr>
+        <w:lastRenderedPageBreak/>
         <w:drawing>
           <wp:inline distT="0" distB="0" distL="0" distR="0">
             <wp:extent cx="5621871" cy="3347049"/>
@@ -6285,7 +6931,6 @@
           <w:sz w:val="28"/>
           <w:szCs w:val="28"/>
         </w:rPr>
-        <w:lastRenderedPageBreak/>
         <w:t>Từ khóa tìm kiếm là</w:t>
       </w:r>
       <w:r>
@@ -6308,15 +6953,14 @@
     <w:tbl>
       <w:tblPr>
         <w:tblStyle w:val="TableGrid"/>
-        <w:tblW w:w="0" w:type="auto"/>
+        <w:tblW w:w="10031" w:type="dxa"/>
         <w:tblLook w:val="04A0"/>
       </w:tblPr>
       <w:tblGrid>
         <w:gridCol w:w="1600"/>
         <w:gridCol w:w="1935"/>
         <w:gridCol w:w="2078"/>
-        <w:gridCol w:w="2758"/>
-        <w:gridCol w:w="1205"/>
+        <w:gridCol w:w="4418"/>
       </w:tblGrid>
       <w:tr>
         <w:tc>
@@ -6408,7 +7052,7 @@
         </w:tc>
         <w:tc>
           <w:tcPr>
-            <w:tcW w:w="2758" w:type="dxa"/>
+            <w:tcW w:w="4418" w:type="dxa"/>
           </w:tcPr>
           <w:p>
             <w:pPr>
@@ -6445,21 +7089,6 @@
               </w:rPr>
               <w:t>(%)</w:t>
             </w:r>
-          </w:p>
-        </w:tc>
-        <w:tc>
-          <w:tcPr>
-            <w:tcW w:w="1205" w:type="dxa"/>
-          </w:tcPr>
-          <w:p>
-            <w:pPr>
-              <w:jc w:val="both"/>
-              <w:rPr>
-                <w:rFonts w:ascii="Times New Roman" w:hAnsi="Times New Roman" w:cs="Times New Roman"/>
-                <w:sz w:val="28"/>
-                <w:szCs w:val="28"/>
-              </w:rPr>
-            </w:pPr>
           </w:p>
         </w:tc>
       </w:tr>
@@ -6519,22 +7148,7 @@
         </w:tc>
         <w:tc>
           <w:tcPr>
-            <w:tcW w:w="2758" w:type="dxa"/>
-          </w:tcPr>
-          <w:p>
-            <w:pPr>
-              <w:jc w:val="both"/>
-              <w:rPr>
-                <w:rFonts w:ascii="Times New Roman" w:hAnsi="Times New Roman" w:cs="Times New Roman"/>
-                <w:sz w:val="28"/>
-                <w:szCs w:val="28"/>
-              </w:rPr>
-            </w:pPr>
-          </w:p>
-        </w:tc>
-        <w:tc>
-          <w:tcPr>
-            <w:tcW w:w="1205" w:type="dxa"/>
+            <w:tcW w:w="4418" w:type="dxa"/>
           </w:tcPr>
           <w:p>
             <w:pPr>
@@ -6604,22 +7218,7 @@
         </w:tc>
         <w:tc>
           <w:tcPr>
-            <w:tcW w:w="2758" w:type="dxa"/>
-          </w:tcPr>
-          <w:p>
-            <w:pPr>
-              <w:jc w:val="both"/>
-              <w:rPr>
-                <w:rFonts w:ascii="Times New Roman" w:hAnsi="Times New Roman" w:cs="Times New Roman"/>
-                <w:sz w:val="28"/>
-                <w:szCs w:val="28"/>
-              </w:rPr>
-            </w:pPr>
-          </w:p>
-        </w:tc>
-        <w:tc>
-          <w:tcPr>
-            <w:tcW w:w="1205" w:type="dxa"/>
+            <w:tcW w:w="4418" w:type="dxa"/>
           </w:tcPr>
           <w:p>
             <w:pPr>
@@ -6689,22 +7288,7 @@
         </w:tc>
         <w:tc>
           <w:tcPr>
-            <w:tcW w:w="2758" w:type="dxa"/>
-          </w:tcPr>
-          <w:p>
-            <w:pPr>
-              <w:jc w:val="both"/>
-              <w:rPr>
-                <w:rFonts w:ascii="Times New Roman" w:hAnsi="Times New Roman" w:cs="Times New Roman"/>
-                <w:sz w:val="28"/>
-                <w:szCs w:val="28"/>
-              </w:rPr>
-            </w:pPr>
-          </w:p>
-        </w:tc>
-        <w:tc>
-          <w:tcPr>
-            <w:tcW w:w="1205" w:type="dxa"/>
+            <w:tcW w:w="4418" w:type="dxa"/>
           </w:tcPr>
           <w:p>
             <w:pPr>
@@ -6822,15 +7406,14 @@
     <w:tbl>
       <w:tblPr>
         <w:tblStyle w:val="TableGrid"/>
-        <w:tblW w:w="0" w:type="auto"/>
+        <w:tblW w:w="10031" w:type="dxa"/>
         <w:tblLook w:val="04A0"/>
       </w:tblPr>
       <w:tblGrid>
         <w:gridCol w:w="1600"/>
         <w:gridCol w:w="1935"/>
-        <w:gridCol w:w="2078"/>
-        <w:gridCol w:w="2758"/>
-        <w:gridCol w:w="1205"/>
+        <w:gridCol w:w="2527"/>
+        <w:gridCol w:w="3969"/>
       </w:tblGrid>
       <w:tr>
         <w:tc>
@@ -6852,6 +7435,7 @@
                 <w:sz w:val="28"/>
                 <w:szCs w:val="28"/>
               </w:rPr>
+              <w:lastRenderedPageBreak/>
               <w:t>Thư viện số</w:t>
             </w:r>
           </w:p>
@@ -6881,7 +7465,7 @@
         </w:tc>
         <w:tc>
           <w:tcPr>
-            <w:tcW w:w="2078" w:type="dxa"/>
+            <w:tcW w:w="2527" w:type="dxa"/>
           </w:tcPr>
           <w:p>
             <w:pPr>
@@ -6922,7 +7506,7 @@
         </w:tc>
         <w:tc>
           <w:tcPr>
-            <w:tcW w:w="2758" w:type="dxa"/>
+            <w:tcW w:w="3969" w:type="dxa"/>
           </w:tcPr>
           <w:p>
             <w:pPr>
@@ -6959,21 +7543,6 @@
               </w:rPr>
               <w:t>(%)</w:t>
             </w:r>
-          </w:p>
-        </w:tc>
-        <w:tc>
-          <w:tcPr>
-            <w:tcW w:w="1205" w:type="dxa"/>
-          </w:tcPr>
-          <w:p>
-            <w:pPr>
-              <w:jc w:val="both"/>
-              <w:rPr>
-                <w:rFonts w:ascii="Times New Roman" w:hAnsi="Times New Roman" w:cs="Times New Roman"/>
-                <w:sz w:val="28"/>
-                <w:szCs w:val="28"/>
-              </w:rPr>
-            </w:pPr>
           </w:p>
         </w:tc>
       </w:tr>
@@ -7018,7 +7587,7 @@
         </w:tc>
         <w:tc>
           <w:tcPr>
-            <w:tcW w:w="2078" w:type="dxa"/>
+            <w:tcW w:w="2527" w:type="dxa"/>
           </w:tcPr>
           <w:p>
             <w:pPr>
@@ -7033,22 +7602,7 @@
         </w:tc>
         <w:tc>
           <w:tcPr>
-            <w:tcW w:w="2758" w:type="dxa"/>
-          </w:tcPr>
-          <w:p>
-            <w:pPr>
-              <w:jc w:val="both"/>
-              <w:rPr>
-                <w:rFonts w:ascii="Times New Roman" w:hAnsi="Times New Roman" w:cs="Times New Roman"/>
-                <w:sz w:val="28"/>
-                <w:szCs w:val="28"/>
-              </w:rPr>
-            </w:pPr>
-          </w:p>
-        </w:tc>
-        <w:tc>
-          <w:tcPr>
-            <w:tcW w:w="1205" w:type="dxa"/>
+            <w:tcW w:w="3969" w:type="dxa"/>
           </w:tcPr>
           <w:p>
             <w:pPr>
@@ -7103,7 +7657,7 @@
         </w:tc>
         <w:tc>
           <w:tcPr>
-            <w:tcW w:w="2078" w:type="dxa"/>
+            <w:tcW w:w="2527" w:type="dxa"/>
           </w:tcPr>
           <w:p>
             <w:pPr>
@@ -7118,22 +7672,7 @@
         </w:tc>
         <w:tc>
           <w:tcPr>
-            <w:tcW w:w="2758" w:type="dxa"/>
-          </w:tcPr>
-          <w:p>
-            <w:pPr>
-              <w:jc w:val="both"/>
-              <w:rPr>
-                <w:rFonts w:ascii="Times New Roman" w:hAnsi="Times New Roman" w:cs="Times New Roman"/>
-                <w:sz w:val="28"/>
-                <w:szCs w:val="28"/>
-              </w:rPr>
-            </w:pPr>
-          </w:p>
-        </w:tc>
-        <w:tc>
-          <w:tcPr>
-            <w:tcW w:w="1205" w:type="dxa"/>
+            <w:tcW w:w="3969" w:type="dxa"/>
           </w:tcPr>
           <w:p>
             <w:pPr>
@@ -7188,7 +7727,7 @@
         </w:tc>
         <w:tc>
           <w:tcPr>
-            <w:tcW w:w="2078" w:type="dxa"/>
+            <w:tcW w:w="2527" w:type="dxa"/>
           </w:tcPr>
           <w:p>
             <w:pPr>
@@ -7203,22 +7742,7 @@
         </w:tc>
         <w:tc>
           <w:tcPr>
-            <w:tcW w:w="2758" w:type="dxa"/>
-          </w:tcPr>
-          <w:p>
-            <w:pPr>
-              <w:jc w:val="both"/>
-              <w:rPr>
-                <w:rFonts w:ascii="Times New Roman" w:hAnsi="Times New Roman" w:cs="Times New Roman"/>
-                <w:sz w:val="28"/>
-                <w:szCs w:val="28"/>
-              </w:rPr>
-            </w:pPr>
-          </w:p>
-        </w:tc>
-        <w:tc>
-          <w:tcPr>
-            <w:tcW w:w="1205" w:type="dxa"/>
+            <w:tcW w:w="3969" w:type="dxa"/>
           </w:tcPr>
           <w:p>
             <w:pPr>
@@ -7495,7 +8019,6 @@
           <w:sz w:val="28"/>
           <w:szCs w:val="28"/>
         </w:rPr>
-        <w:lastRenderedPageBreak/>
         <w:t xml:space="preserve">Thu thập các bài báo từ nhiều nguồn khác nhau. Bao gồm những </w:t>
       </w:r>
       <w:proofErr w:type="gramStart"/>
@@ -7669,126 +8192,6 @@
     </w:p>
     <w:p>
       <w:pPr>
-        <w:jc w:val="both"/>
-        <w:rPr>
-          <w:rFonts w:ascii="Times New Roman" w:hAnsi="Times New Roman" w:cs="Times New Roman"/>
-          <w:sz w:val="28"/>
-          <w:szCs w:val="28"/>
-        </w:rPr>
-      </w:pPr>
-    </w:p>
-    <w:p>
-      <w:pPr>
-        <w:jc w:val="both"/>
-        <w:rPr>
-          <w:rFonts w:ascii="Times New Roman" w:hAnsi="Times New Roman" w:cs="Times New Roman"/>
-          <w:sz w:val="28"/>
-          <w:szCs w:val="28"/>
-        </w:rPr>
-      </w:pPr>
-    </w:p>
-    <w:p>
-      <w:pPr>
-        <w:jc w:val="both"/>
-        <w:rPr>
-          <w:rFonts w:ascii="Times New Roman" w:hAnsi="Times New Roman" w:cs="Times New Roman"/>
-          <w:sz w:val="28"/>
-          <w:szCs w:val="28"/>
-        </w:rPr>
-      </w:pPr>
-    </w:p>
-    <w:p>
-      <w:pPr>
-        <w:jc w:val="both"/>
-        <w:rPr>
-          <w:rFonts w:ascii="Times New Roman" w:hAnsi="Times New Roman" w:cs="Times New Roman"/>
-          <w:sz w:val="28"/>
-          <w:szCs w:val="28"/>
-        </w:rPr>
-      </w:pPr>
-    </w:p>
-    <w:p>
-      <w:pPr>
-        <w:jc w:val="both"/>
-        <w:rPr>
-          <w:rFonts w:ascii="Times New Roman" w:hAnsi="Times New Roman" w:cs="Times New Roman"/>
-          <w:sz w:val="28"/>
-          <w:szCs w:val="28"/>
-        </w:rPr>
-      </w:pPr>
-    </w:p>
-    <w:p>
-      <w:pPr>
-        <w:jc w:val="both"/>
-        <w:rPr>
-          <w:rFonts w:ascii="Times New Roman" w:hAnsi="Times New Roman" w:cs="Times New Roman"/>
-          <w:sz w:val="28"/>
-          <w:szCs w:val="28"/>
-        </w:rPr>
-      </w:pPr>
-    </w:p>
-    <w:p>
-      <w:pPr>
-        <w:jc w:val="both"/>
-        <w:rPr>
-          <w:rFonts w:ascii="Times New Roman" w:hAnsi="Times New Roman" w:cs="Times New Roman"/>
-          <w:sz w:val="28"/>
-          <w:szCs w:val="28"/>
-        </w:rPr>
-      </w:pPr>
-    </w:p>
-    <w:p>
-      <w:pPr>
-        <w:jc w:val="both"/>
-        <w:rPr>
-          <w:rFonts w:ascii="Times New Roman" w:hAnsi="Times New Roman" w:cs="Times New Roman"/>
-          <w:sz w:val="28"/>
-          <w:szCs w:val="28"/>
-        </w:rPr>
-      </w:pPr>
-    </w:p>
-    <w:p>
-      <w:pPr>
-        <w:jc w:val="both"/>
-        <w:rPr>
-          <w:rFonts w:ascii="Times New Roman" w:hAnsi="Times New Roman" w:cs="Times New Roman"/>
-          <w:sz w:val="28"/>
-          <w:szCs w:val="28"/>
-        </w:rPr>
-      </w:pPr>
-    </w:p>
-    <w:p>
-      <w:pPr>
-        <w:jc w:val="both"/>
-        <w:rPr>
-          <w:rFonts w:ascii="Times New Roman" w:hAnsi="Times New Roman" w:cs="Times New Roman"/>
-          <w:sz w:val="28"/>
-          <w:szCs w:val="28"/>
-        </w:rPr>
-      </w:pPr>
-    </w:p>
-    <w:p>
-      <w:pPr>
-        <w:jc w:val="both"/>
-        <w:rPr>
-          <w:rFonts w:ascii="Times New Roman" w:hAnsi="Times New Roman" w:cs="Times New Roman"/>
-          <w:sz w:val="28"/>
-          <w:szCs w:val="28"/>
-        </w:rPr>
-      </w:pPr>
-    </w:p>
-    <w:p>
-      <w:pPr>
-        <w:jc w:val="both"/>
-        <w:rPr>
-          <w:rFonts w:ascii="Times New Roman" w:hAnsi="Times New Roman" w:cs="Times New Roman"/>
-          <w:sz w:val="28"/>
-          <w:szCs w:val="28"/>
-        </w:rPr>
-      </w:pPr>
-    </w:p>
-    <w:p>
-      <w:pPr>
         <w:pStyle w:val="ListParagraph"/>
         <w:numPr>
           <w:ilvl w:val="0"/>
@@ -7856,24 +8259,12 @@
       </w:r>
       <w:proofErr w:type="gramEnd"/>
       <w:r>
-        <w:rPr>
-          <w:sz w:val="22"/>
-          <w:szCs w:val="22"/>
-        </w:rPr>
         <w:fldChar w:fldCharType="begin"/>
       </w:r>
       <w:r>
-        <w:rPr>
-          <w:sz w:val="22"/>
-          <w:szCs w:val="22"/>
-        </w:rPr>
         <w:instrText>HYPERLINK "http://www.informatik.uni-trier.de/%7Eley/addr.html"</w:instrText>
       </w:r>
       <w:r>
-        <w:rPr>
-          <w:sz w:val="22"/>
-          <w:szCs w:val="22"/>
-        </w:rPr>
         <w:fldChar w:fldCharType="separate"/>
       </w:r>
       <w:r>
@@ -7888,10 +8279,6 @@
         <w:t>Michael Ley</w:t>
       </w:r>
       <w:r>
-        <w:rPr>
-          <w:sz w:val="22"/>
-          <w:szCs w:val="22"/>
-        </w:rPr>
         <w:fldChar w:fldCharType="end"/>
       </w:r>
       <w:r>

</xml_diff>

<commit_message>
them so lieu sau khi test chuong trinh vao bai Bao_Vesion2.docx
</commit_message>
<xml_diff>
--- a/Report/Bao_Vesion2.docx
+++ b/Report/Bao_Vesion2.docx
@@ -3364,15 +3364,16 @@
         <w:tblLook w:val="04A0"/>
       </w:tblPr>
       <w:tblGrid>
-        <w:gridCol w:w="2394"/>
-        <w:gridCol w:w="2394"/>
-        <w:gridCol w:w="2394"/>
-        <w:gridCol w:w="2394"/>
+        <w:gridCol w:w="2028"/>
+        <w:gridCol w:w="1766"/>
+        <w:gridCol w:w="1984"/>
+        <w:gridCol w:w="1843"/>
+        <w:gridCol w:w="1955"/>
       </w:tblGrid>
       <w:tr>
         <w:tc>
           <w:tcPr>
-            <w:tcW w:w="2394" w:type="dxa"/>
+            <w:tcW w:w="2028" w:type="dxa"/>
           </w:tcPr>
           <w:p>
             <w:pPr>
@@ -3395,7 +3396,7 @@
         </w:tc>
         <w:tc>
           <w:tcPr>
-            <w:tcW w:w="2394" w:type="dxa"/>
+            <w:tcW w:w="1766" w:type="dxa"/>
           </w:tcPr>
           <w:p>
             <w:pPr>
@@ -3430,29 +3431,13 @@
                 <w:sz w:val="28"/>
                 <w:szCs w:val="28"/>
               </w:rPr>
-              <w:t>(</w:t>
-            </w:r>
-            <w:r>
-              <w:rPr>
-                <w:rFonts w:ascii="Times New Roman" w:hAnsi="Times New Roman" w:cs="Times New Roman"/>
-                <w:sz w:val="28"/>
-                <w:szCs w:val="28"/>
-              </w:rPr>
-              <w:t>%</w:t>
-            </w:r>
-            <w:r>
-              <w:rPr>
-                <w:rFonts w:ascii="Times New Roman" w:hAnsi="Times New Roman" w:cs="Times New Roman"/>
-                <w:sz w:val="28"/>
-                <w:szCs w:val="28"/>
-              </w:rPr>
-              <w:t>)</w:t>
+              <w:t>(%)</w:t>
             </w:r>
           </w:p>
         </w:tc>
         <w:tc>
           <w:tcPr>
-            <w:tcW w:w="2394" w:type="dxa"/>
+            <w:tcW w:w="1984" w:type="dxa"/>
           </w:tcPr>
           <w:p>
             <w:pPr>
@@ -3493,7 +3478,7 @@
         </w:tc>
         <w:tc>
           <w:tcPr>
-            <w:tcW w:w="2394" w:type="dxa"/>
+            <w:tcW w:w="1843" w:type="dxa"/>
           </w:tcPr>
           <w:p>
             <w:pPr>
@@ -3511,6 +3496,47 @@
                 <w:szCs w:val="28"/>
               </w:rPr>
               <w:t>Phần trăm dữ liệu trong năm 2010 không tồn tại trong DBLP</w:t>
+            </w:r>
+          </w:p>
+          <w:p>
+            <w:pPr>
+              <w:jc w:val="both"/>
+              <w:rPr>
+                <w:rFonts w:ascii="Times New Roman" w:hAnsi="Times New Roman" w:cs="Times New Roman"/>
+                <w:sz w:val="28"/>
+                <w:szCs w:val="28"/>
+              </w:rPr>
+            </w:pPr>
+            <w:r>
+              <w:rPr>
+                <w:rFonts w:ascii="Times New Roman" w:hAnsi="Times New Roman" w:cs="Times New Roman"/>
+                <w:sz w:val="28"/>
+                <w:szCs w:val="28"/>
+              </w:rPr>
+              <w:t>(%)</w:t>
+            </w:r>
+          </w:p>
+        </w:tc>
+        <w:tc>
+          <w:tcPr>
+            <w:tcW w:w="1955" w:type="dxa"/>
+          </w:tcPr>
+          <w:p>
+            <w:pPr>
+              <w:jc w:val="both"/>
+              <w:rPr>
+                <w:rFonts w:ascii="Times New Roman" w:hAnsi="Times New Roman" w:cs="Times New Roman"/>
+                <w:sz w:val="28"/>
+                <w:szCs w:val="28"/>
+              </w:rPr>
+            </w:pPr>
+            <w:r>
+              <w:rPr>
+                <w:rFonts w:ascii="Times New Roman" w:hAnsi="Times New Roman" w:cs="Times New Roman"/>
+                <w:sz w:val="28"/>
+                <w:szCs w:val="28"/>
+              </w:rPr>
+              <w:t>Dữ liệu không xác định được năm không tồn tại trong DBLP</w:t>
             </w:r>
           </w:p>
           <w:p>
@@ -3536,7 +3562,7 @@
       <w:tr>
         <w:tc>
           <w:tcPr>
-            <w:tcW w:w="2394" w:type="dxa"/>
+            <w:tcW w:w="2028" w:type="dxa"/>
           </w:tcPr>
           <w:p>
             <w:pPr>
@@ -3559,7 +3585,7 @@
         </w:tc>
         <w:tc>
           <w:tcPr>
-            <w:tcW w:w="2394" w:type="dxa"/>
+            <w:tcW w:w="1766" w:type="dxa"/>
           </w:tcPr>
           <w:p>
             <w:pPr>
@@ -3570,11 +3596,19 @@
                 <w:szCs w:val="28"/>
               </w:rPr>
             </w:pPr>
+            <w:r>
+              <w:rPr>
+                <w:rFonts w:ascii="Times New Roman" w:hAnsi="Times New Roman" w:cs="Times New Roman"/>
+                <w:sz w:val="28"/>
+                <w:szCs w:val="28"/>
+              </w:rPr>
+              <w:t>28,33%</w:t>
+            </w:r>
           </w:p>
         </w:tc>
         <w:tc>
           <w:tcPr>
-            <w:tcW w:w="2394" w:type="dxa"/>
+            <w:tcW w:w="1984" w:type="dxa"/>
           </w:tcPr>
           <w:p>
             <w:pPr>
@@ -3585,11 +3619,19 @@
                 <w:szCs w:val="28"/>
               </w:rPr>
             </w:pPr>
+            <w:r>
+              <w:rPr>
+                <w:rFonts w:ascii="Times New Roman" w:hAnsi="Times New Roman" w:cs="Times New Roman"/>
+                <w:sz w:val="28"/>
+                <w:szCs w:val="28"/>
+              </w:rPr>
+              <w:t>86,26%</w:t>
+            </w:r>
           </w:p>
         </w:tc>
         <w:tc>
           <w:tcPr>
-            <w:tcW w:w="2394" w:type="dxa"/>
+            <w:tcW w:w="1843" w:type="dxa"/>
           </w:tcPr>
           <w:p>
             <w:pPr>
@@ -3600,13 +3642,44 @@
                 <w:szCs w:val="28"/>
               </w:rPr>
             </w:pPr>
+            <w:r>
+              <w:rPr>
+                <w:rFonts w:ascii="Times New Roman" w:hAnsi="Times New Roman" w:cs="Times New Roman"/>
+                <w:sz w:val="28"/>
+                <w:szCs w:val="28"/>
+              </w:rPr>
+              <w:t>10,71%</w:t>
+            </w:r>
+          </w:p>
+        </w:tc>
+        <w:tc>
+          <w:tcPr>
+            <w:tcW w:w="1955" w:type="dxa"/>
+          </w:tcPr>
+          <w:p>
+            <w:pPr>
+              <w:jc w:val="both"/>
+              <w:rPr>
+                <w:rFonts w:ascii="Times New Roman" w:hAnsi="Times New Roman" w:cs="Times New Roman"/>
+                <w:sz w:val="28"/>
+                <w:szCs w:val="28"/>
+              </w:rPr>
+            </w:pPr>
+            <w:r>
+              <w:rPr>
+                <w:rFonts w:ascii="Times New Roman" w:hAnsi="Times New Roman" w:cs="Times New Roman"/>
+                <w:sz w:val="28"/>
+                <w:szCs w:val="28"/>
+              </w:rPr>
+              <w:t>3,03%</w:t>
+            </w:r>
           </w:p>
         </w:tc>
       </w:tr>
       <w:tr>
         <w:tc>
           <w:tcPr>
-            <w:tcW w:w="2394" w:type="dxa"/>
+            <w:tcW w:w="2028" w:type="dxa"/>
           </w:tcPr>
           <w:p>
             <w:pPr>
@@ -3629,7 +3702,7 @@
         </w:tc>
         <w:tc>
           <w:tcPr>
-            <w:tcW w:w="2394" w:type="dxa"/>
+            <w:tcW w:w="1766" w:type="dxa"/>
           </w:tcPr>
           <w:p>
             <w:pPr>
@@ -3640,11 +3713,19 @@
                 <w:szCs w:val="28"/>
               </w:rPr>
             </w:pPr>
+            <w:r>
+              <w:rPr>
+                <w:rFonts w:ascii="Times New Roman" w:hAnsi="Times New Roman" w:cs="Times New Roman"/>
+                <w:sz w:val="28"/>
+                <w:szCs w:val="28"/>
+              </w:rPr>
+              <w:t>43,67%</w:t>
+            </w:r>
           </w:p>
         </w:tc>
         <w:tc>
           <w:tcPr>
-            <w:tcW w:w="2394" w:type="dxa"/>
+            <w:tcW w:w="1984" w:type="dxa"/>
           </w:tcPr>
           <w:p>
             <w:pPr>
@@ -3655,11 +3736,19 @@
                 <w:szCs w:val="28"/>
               </w:rPr>
             </w:pPr>
+            <w:r>
+              <w:rPr>
+                <w:rFonts w:ascii="Times New Roman" w:hAnsi="Times New Roman" w:cs="Times New Roman"/>
+                <w:sz w:val="28"/>
+                <w:szCs w:val="28"/>
+              </w:rPr>
+              <w:t>77,45%</w:t>
+            </w:r>
           </w:p>
         </w:tc>
         <w:tc>
           <w:tcPr>
-            <w:tcW w:w="2394" w:type="dxa"/>
+            <w:tcW w:w="1843" w:type="dxa"/>
           </w:tcPr>
           <w:p>
             <w:pPr>
@@ -3670,6 +3759,37 @@
                 <w:szCs w:val="28"/>
               </w:rPr>
             </w:pPr>
+            <w:r>
+              <w:rPr>
+                <w:rFonts w:ascii="Times New Roman" w:hAnsi="Times New Roman" w:cs="Times New Roman"/>
+                <w:sz w:val="28"/>
+                <w:szCs w:val="28"/>
+              </w:rPr>
+              <w:t>14,51%</w:t>
+            </w:r>
+          </w:p>
+        </w:tc>
+        <w:tc>
+          <w:tcPr>
+            <w:tcW w:w="1955" w:type="dxa"/>
+          </w:tcPr>
+          <w:p>
+            <w:pPr>
+              <w:jc w:val="both"/>
+              <w:rPr>
+                <w:rFonts w:ascii="Times New Roman" w:hAnsi="Times New Roman" w:cs="Times New Roman"/>
+                <w:sz w:val="28"/>
+                <w:szCs w:val="28"/>
+              </w:rPr>
+            </w:pPr>
+            <w:r>
+              <w:rPr>
+                <w:rFonts w:ascii="Times New Roman" w:hAnsi="Times New Roman" w:cs="Times New Roman"/>
+                <w:sz w:val="28"/>
+                <w:szCs w:val="28"/>
+              </w:rPr>
+              <w:t>8,04%</w:t>
+            </w:r>
           </w:p>
         </w:tc>
       </w:tr>
@@ -4125,7 +4245,16 @@
           <w:sz w:val="28"/>
           <w:szCs w:val="28"/>
         </w:rPr>
-        <w:t xml:space="preserve"> năng tổ chức dữ liệu chỉ mục các bài báo khoa học của người dùng t</w:t>
+        <w:t xml:space="preserve"> năng tổ chức dữ liệu chỉ mục </w:t>
+      </w:r>
+      <w:r>
+        <w:rPr>
+          <w:rFonts w:ascii="Times New Roman" w:hAnsi="Times New Roman"/>
+          <w:sz w:val="28"/>
+          <w:szCs w:val="28"/>
+        </w:rPr>
+        <w:lastRenderedPageBreak/>
+        <w:t>các bài báo khoa học của người dùng t</w:t>
       </w:r>
       <w:bookmarkStart w:id="10" w:name="_GoBack"/>
       <w:bookmarkEnd w:id="10"/>
@@ -4143,7 +4272,6 @@
           <w:sz w:val="28"/>
           <w:szCs w:val="28"/>
         </w:rPr>
-        <w:lastRenderedPageBreak/>
         <w:t>BibTeX</w:t>
       </w:r>
       <w:r>
@@ -4456,7 +4584,7 @@
             <v:imagedata r:id="rId12" o:title=""/>
             <w10:wrap type="square" side="left"/>
           </v:shape>
-          <o:OLEObject Type="Embed" ProgID="PowerPoint.Slide.12" ShapeID="_x0000_s1029" DrawAspect="Content" ObjectID="_1355823846" r:id="rId13"/>
+          <o:OLEObject Type="Embed" ProgID="PowerPoint.Slide.12" ShapeID="_x0000_s1029" DrawAspect="Content" ObjectID="_1356173172" r:id="rId13"/>
         </w:pict>
       </w:r>
       <w:r>
@@ -4505,6 +4633,7 @@
           <w:sz w:val="28"/>
           <w:szCs w:val="28"/>
         </w:rPr>
+        <w:lastRenderedPageBreak/>
         <w:t>Trong hình 1</w:t>
       </w:r>
       <w:r>
@@ -4529,16 +4658,7 @@
           <w:sz w:val="28"/>
           <w:szCs w:val="28"/>
         </w:rPr>
-        <w:t xml:space="preserve">, từ khóa tìm được nhập vào từ người dùng hoặc chọn từ danh sách các chủ đề trong lĩnh vực máy tính được </w:t>
-      </w:r>
-      <w:r>
-        <w:rPr>
-          <w:rFonts w:ascii="Times New Roman" w:hAnsi="Times New Roman" w:cs="Times New Roman"/>
-          <w:sz w:val="28"/>
-          <w:szCs w:val="28"/>
-        </w:rPr>
-        <w:lastRenderedPageBreak/>
-        <w:t xml:space="preserve">lấy từ </w:t>
+        <w:t xml:space="preserve">, từ khóa tìm được nhập vào từ người dùng hoặc chọn từ danh sách các chủ đề trong lĩnh vực máy tính được lấy từ </w:t>
       </w:r>
       <w:r>
         <w:rPr>
@@ -6164,6 +6284,7 @@
           <w:noProof/>
           <w:sz w:val="28"/>
           <w:szCs w:val="28"/>
+          <w:lang w:val="vi-VN" w:eastAsia="vi-VN"/>
         </w:rPr>
         <w:drawing>
           <wp:inline distT="0" distB="0" distL="0" distR="0">
@@ -6381,13 +6502,15 @@
           <w:rFonts w:ascii="Times New Roman" w:hAnsi="Times New Roman" w:cs="Times New Roman"/>
           <w:sz w:val="28"/>
           <w:szCs w:val="28"/>
-        </w:rPr>
-      </w:pPr>
-      <w:r>
-        <w:rPr>
-          <w:rFonts w:ascii="Times New Roman" w:hAnsi="Times New Roman" w:cs="Times New Roman"/>
-          <w:sz w:val="28"/>
-          <w:szCs w:val="28"/>
+          <w:lang w:val="fr-FR"/>
+        </w:rPr>
+      </w:pPr>
+      <w:r>
+        <w:rPr>
+          <w:rFonts w:ascii="Times New Roman" w:hAnsi="Times New Roman" w:cs="Times New Roman"/>
+          <w:sz w:val="28"/>
+          <w:szCs w:val="28"/>
+          <w:lang w:val="fr-FR"/>
         </w:rPr>
         <w:t>Từ khóa tìm kiếm là</w:t>
       </w:r>
@@ -6396,6 +6519,7 @@
           <w:rFonts w:ascii="Times New Roman" w:hAnsi="Times New Roman" w:cs="Times New Roman"/>
           <w:sz w:val="28"/>
           <w:szCs w:val="28"/>
+          <w:lang w:val="fr-FR"/>
         </w:rPr>
         <w:t>:</w:t>
       </w:r>
@@ -6404,6 +6528,7 @@
           <w:rFonts w:ascii="Times New Roman" w:hAnsi="Times New Roman" w:cs="Times New Roman"/>
           <w:sz w:val="28"/>
           <w:szCs w:val="28"/>
+          <w:lang w:val="fr-FR"/>
         </w:rPr>
         <w:t xml:space="preserve"> database</w:t>
       </w:r>
@@ -6587,6 +6712,14 @@
                 <w:szCs w:val="28"/>
               </w:rPr>
             </w:pPr>
+            <w:r>
+              <w:rPr>
+                <w:rFonts w:ascii="Times New Roman" w:hAnsi="Times New Roman" w:cs="Times New Roman"/>
+                <w:sz w:val="28"/>
+                <w:szCs w:val="28"/>
+              </w:rPr>
+              <w:t>33 phút</w:t>
+            </w:r>
           </w:p>
         </w:tc>
         <w:tc>
@@ -6602,6 +6735,14 @@
                 <w:szCs w:val="28"/>
               </w:rPr>
             </w:pPr>
+            <w:r>
+              <w:rPr>
+                <w:rFonts w:ascii="Times New Roman" w:hAnsi="Times New Roman" w:cs="Times New Roman"/>
+                <w:sz w:val="28"/>
+                <w:szCs w:val="28"/>
+              </w:rPr>
+              <w:t>93%</w:t>
+            </w:r>
           </w:p>
         </w:tc>
         <w:tc>
@@ -6617,6 +6758,14 @@
                 <w:szCs w:val="28"/>
               </w:rPr>
             </w:pPr>
+            <w:r>
+              <w:rPr>
+                <w:rFonts w:ascii="Times New Roman" w:hAnsi="Times New Roman" w:cs="Times New Roman"/>
+                <w:sz w:val="28"/>
+                <w:szCs w:val="28"/>
+              </w:rPr>
+              <w:t>85,71%</w:t>
+            </w:r>
           </w:p>
         </w:tc>
       </w:tr>
@@ -6657,6 +6806,14 @@
                 <w:szCs w:val="28"/>
               </w:rPr>
             </w:pPr>
+            <w:r>
+              <w:rPr>
+                <w:rFonts w:ascii="Times New Roman" w:hAnsi="Times New Roman" w:cs="Times New Roman"/>
+                <w:sz w:val="28"/>
+                <w:szCs w:val="28"/>
+              </w:rPr>
+              <w:t>33 giây</w:t>
+            </w:r>
           </w:p>
         </w:tc>
         <w:tc>
@@ -6672,6 +6829,14 @@
                 <w:szCs w:val="28"/>
               </w:rPr>
             </w:pPr>
+            <w:r>
+              <w:rPr>
+                <w:rFonts w:ascii="Times New Roman" w:hAnsi="Times New Roman" w:cs="Times New Roman"/>
+                <w:sz w:val="28"/>
+                <w:szCs w:val="28"/>
+              </w:rPr>
+              <w:t>78%</w:t>
+            </w:r>
           </w:p>
         </w:tc>
         <w:tc>
@@ -6687,6 +6852,14 @@
                 <w:szCs w:val="28"/>
               </w:rPr>
             </w:pPr>
+            <w:r>
+              <w:rPr>
+                <w:rFonts w:ascii="Times New Roman" w:hAnsi="Times New Roman" w:cs="Times New Roman"/>
+                <w:sz w:val="28"/>
+                <w:szCs w:val="28"/>
+              </w:rPr>
+              <w:t>90,91%</w:t>
+            </w:r>
           </w:p>
         </w:tc>
       </w:tr>
@@ -6727,6 +6900,14 @@
                 <w:szCs w:val="28"/>
               </w:rPr>
             </w:pPr>
+            <w:r>
+              <w:rPr>
+                <w:rFonts w:ascii="Times New Roman" w:hAnsi="Times New Roman" w:cs="Times New Roman"/>
+                <w:sz w:val="28"/>
+                <w:szCs w:val="28"/>
+              </w:rPr>
+              <w:t>62 giay</w:t>
+            </w:r>
           </w:p>
         </w:tc>
         <w:tc>
@@ -6742,6 +6923,14 @@
                 <w:szCs w:val="28"/>
               </w:rPr>
             </w:pPr>
+            <w:r>
+              <w:rPr>
+                <w:rFonts w:ascii="Times New Roman" w:hAnsi="Times New Roman" w:cs="Times New Roman"/>
+                <w:sz w:val="28"/>
+                <w:szCs w:val="28"/>
+              </w:rPr>
+              <w:t>44%</w:t>
+            </w:r>
           </w:p>
         </w:tc>
         <w:tc>
@@ -6757,6 +6946,14 @@
                 <w:szCs w:val="28"/>
               </w:rPr>
             </w:pPr>
+            <w:r>
+              <w:rPr>
+                <w:rFonts w:ascii="Times New Roman" w:hAnsi="Times New Roman" w:cs="Times New Roman"/>
+                <w:sz w:val="28"/>
+                <w:szCs w:val="28"/>
+              </w:rPr>
+              <w:t>48,21%</w:t>
+            </w:r>
           </w:p>
         </w:tc>
       </w:tr>
@@ -7041,6 +7238,14 @@
                 <w:szCs w:val="28"/>
               </w:rPr>
             </w:pPr>
+            <w:r>
+              <w:rPr>
+                <w:rFonts w:ascii="Times New Roman" w:hAnsi="Times New Roman" w:cs="Times New Roman"/>
+                <w:sz w:val="28"/>
+                <w:szCs w:val="28"/>
+              </w:rPr>
+              <w:t>32 phút</w:t>
+            </w:r>
           </w:p>
         </w:tc>
         <w:tc>
@@ -7056,6 +7261,14 @@
                 <w:szCs w:val="28"/>
               </w:rPr>
             </w:pPr>
+            <w:r>
+              <w:rPr>
+                <w:rFonts w:ascii="Times New Roman" w:hAnsi="Times New Roman" w:cs="Times New Roman"/>
+                <w:sz w:val="28"/>
+                <w:szCs w:val="28"/>
+              </w:rPr>
+              <w:t>52%</w:t>
+            </w:r>
           </w:p>
         </w:tc>
         <w:tc>
@@ -7071,6 +7284,14 @@
                 <w:szCs w:val="28"/>
               </w:rPr>
             </w:pPr>
+            <w:r>
+              <w:rPr>
+                <w:rFonts w:ascii="Times New Roman" w:hAnsi="Times New Roman" w:cs="Times New Roman"/>
+                <w:sz w:val="28"/>
+                <w:szCs w:val="28"/>
+              </w:rPr>
+              <w:t>66,67%</w:t>
+            </w:r>
           </w:p>
         </w:tc>
       </w:tr>
@@ -7111,6 +7332,14 @@
                 <w:szCs w:val="28"/>
               </w:rPr>
             </w:pPr>
+            <w:r>
+              <w:rPr>
+                <w:rFonts w:ascii="Times New Roman" w:hAnsi="Times New Roman" w:cs="Times New Roman"/>
+                <w:sz w:val="28"/>
+                <w:szCs w:val="28"/>
+              </w:rPr>
+              <w:t>15 giây</w:t>
+            </w:r>
           </w:p>
         </w:tc>
         <w:tc>
@@ -7126,6 +7355,14 @@
                 <w:szCs w:val="28"/>
               </w:rPr>
             </w:pPr>
+            <w:r>
+              <w:rPr>
+                <w:rFonts w:ascii="Times New Roman" w:hAnsi="Times New Roman" w:cs="Times New Roman"/>
+                <w:sz w:val="28"/>
+                <w:szCs w:val="28"/>
+              </w:rPr>
+              <w:t>71%</w:t>
+            </w:r>
           </w:p>
         </w:tc>
         <w:tc>
@@ -7141,6 +7378,14 @@
                 <w:szCs w:val="28"/>
               </w:rPr>
             </w:pPr>
+            <w:r>
+              <w:rPr>
+                <w:rFonts w:ascii="Times New Roman" w:hAnsi="Times New Roman" w:cs="Times New Roman"/>
+                <w:sz w:val="28"/>
+                <w:szCs w:val="28"/>
+              </w:rPr>
+              <w:t>72,41%</w:t>
+            </w:r>
           </w:p>
         </w:tc>
       </w:tr>
@@ -7181,6 +7426,14 @@
                 <w:szCs w:val="28"/>
               </w:rPr>
             </w:pPr>
+            <w:r>
+              <w:rPr>
+                <w:rFonts w:ascii="Times New Roman" w:hAnsi="Times New Roman" w:cs="Times New Roman"/>
+                <w:sz w:val="28"/>
+                <w:szCs w:val="28"/>
+              </w:rPr>
+              <w:t>58 giây</w:t>
+            </w:r>
           </w:p>
         </w:tc>
         <w:tc>
@@ -7196,6 +7449,14 @@
                 <w:szCs w:val="28"/>
               </w:rPr>
             </w:pPr>
+            <w:r>
+              <w:rPr>
+                <w:rFonts w:ascii="Times New Roman" w:hAnsi="Times New Roman" w:cs="Times New Roman"/>
+                <w:sz w:val="28"/>
+                <w:szCs w:val="28"/>
+              </w:rPr>
+              <w:t>46%</w:t>
+            </w:r>
           </w:p>
         </w:tc>
         <w:tc>
@@ -7211,21 +7472,18 @@
                 <w:szCs w:val="28"/>
               </w:rPr>
             </w:pPr>
+            <w:r>
+              <w:rPr>
+                <w:rFonts w:ascii="Times New Roman" w:hAnsi="Times New Roman" w:cs="Times New Roman"/>
+                <w:sz w:val="28"/>
+                <w:szCs w:val="28"/>
+              </w:rPr>
+              <w:t>12,96%</w:t>
+            </w:r>
           </w:p>
         </w:tc>
       </w:tr>
     </w:tbl>
-    <w:p>
-      <w:pPr>
-        <w:jc w:val="both"/>
-        <w:rPr>
-          <w:rFonts w:ascii="Times New Roman" w:hAnsi="Times New Roman" w:cs="Times New Roman"/>
-          <w:i/>
-          <w:sz w:val="28"/>
-          <w:szCs w:val="28"/>
-        </w:rPr>
-      </w:pPr>
-    </w:p>
     <w:p>
       <w:pPr>
         <w:jc w:val="both"/>
@@ -9990,7 +10248,7 @@
 </file>
 
 <file path=customXml/itemProps1.xml><?xml version="1.0" encoding="utf-8"?>
-<ds:datastoreItem xmlns:ds="http://schemas.openxmlformats.org/officeDocument/2006/customXml" ds:itemID="{7150C9DC-8229-442D-9627-1F76749E5BF2}">
+<ds:datastoreItem xmlns:ds="http://schemas.openxmlformats.org/officeDocument/2006/customXml" ds:itemID="{8A8155EF-CF27-4561-89BD-64CE7D912EA6}">
   <ds:schemaRefs>
     <ds:schemaRef ds:uri="http://schemas.openxmlformats.org/officeDocument/2006/bibliography"/>
   </ds:schemaRefs>

</xml_diff>